<commit_message>
por el momento ok
</commit_message>
<xml_diff>
--- a/src/tp_aproximacion/solucion TP Aproximacion 2018.docx
+++ b/src/tp_aproximacion/solucion TP Aproximacion 2018.docx
@@ -1620,29 +1620,33 @@
         <w:rPr>
           <w:rFonts w:ascii="Abyssinica SIL" w:hAnsi="Abyssinica SIL"/>
         </w:rPr>
-        <w:t xml:space="preserve">Recta de la forma y= </w:t>
+        <w:t>Recta de la forma y= mx+b</w:t>
       </w:r>
-      <w:proofErr w:type="spellStart"/>
+    </w:p>
+    <w:p>
+      <w:pPr>
+        <w:pStyle w:val="Prrafodelista"/>
+        <w:rPr>
+          <w:rFonts w:ascii="Abyssinica SIL" w:hAnsi="Abyssinica SIL"/>
+        </w:rPr>
+      </w:pPr>
       <w:r>
         <w:rPr>
           <w:rFonts w:ascii="Abyssinica SIL" w:hAnsi="Abyssinica SIL"/>
         </w:rPr>
-        <w:t>mx+b</w:t>
+        <w:t>Se tiene</w:t>
       </w:r>
-      <w:proofErr w:type="spellEnd"/>
-    </w:p>
-    <w:p>
-      <w:pPr>
-        <w:pStyle w:val="Prrafodelista"/>
-        <w:rPr>
-          <w:rFonts w:ascii="Abyssinica SIL" w:hAnsi="Abyssinica SIL"/>
-        </w:rPr>
-      </w:pPr>
       <w:r>
         <w:rPr>
           <w:rFonts w:ascii="Abyssinica SIL" w:hAnsi="Abyssinica SIL"/>
         </w:rPr>
-        <w:t>Se tiene la ecuación normal (planteada en la hoja escrita en tinta)</w:t>
+        <w:t xml:space="preserve"> el Sistema de Ecuaciones Normales</w:t>
+      </w:r>
+      <w:r>
+        <w:rPr>
+          <w:rFonts w:ascii="Abyssinica SIL" w:hAnsi="Abyssinica SIL"/>
+        </w:rPr>
+        <w:t xml:space="preserve"> (planteada en la hoja escrita en tinta)</w:t>
       </w:r>
     </w:p>
     <w:p>
@@ -1666,19 +1670,7 @@
             <w:rPr>
               <w:rFonts w:ascii="Cambria Math" w:hAnsi="Cambria Math"/>
             </w:rPr>
-            <m:t>b</m:t>
-          </m:r>
-          <m:r>
-            <w:rPr>
-              <w:rFonts w:ascii="Cambria Math" w:hAnsi="Cambria Math"/>
-            </w:rPr>
-            <m:t>.n+</m:t>
-          </m:r>
-          <m:r>
-            <w:rPr>
-              <w:rFonts w:ascii="Cambria Math" w:hAnsi="Cambria Math"/>
-            </w:rPr>
-            <m:t>m</m:t>
+            <m:t>b.n+m</m:t>
           </m:r>
           <m:nary>
             <m:naryPr>
@@ -1790,13 +1782,7 @@
             <w:rPr>
               <w:rFonts w:ascii="Cambria Math" w:hAnsi="Cambria Math"/>
             </w:rPr>
-            <m:t>b</m:t>
-          </m:r>
-          <m:r>
-            <w:rPr>
-              <w:rFonts w:ascii="Cambria Math" w:hAnsi="Cambria Math"/>
-            </w:rPr>
-            <m:t>.</m:t>
+            <m:t>b.</m:t>
           </m:r>
           <m:nary>
             <m:naryPr>
@@ -1846,7 +1832,13 @@
             <w:rPr>
               <w:rFonts w:ascii="Cambria Math" w:hAnsi="Cambria Math"/>
             </w:rPr>
-            <m:t>+b</m:t>
+            <m:t>+</m:t>
+          </m:r>
+          <m:r>
+            <w:rPr>
+              <w:rFonts w:ascii="Cambria Math" w:hAnsi="Cambria Math"/>
+            </w:rPr>
+            <m:t>m</m:t>
           </m:r>
           <m:nary>
             <m:naryPr>
@@ -2062,6 +2054,12 @@
               <w:rFonts w:ascii="Cambria Math" w:hAnsi="Cambria Math"/>
             </w:rPr>
             <m:t>=42,7</m:t>
+          </m:r>
+          <m:r>
+            <w:rPr>
+              <w:rFonts w:ascii="Cambria Math" w:hAnsi="Cambria Math"/>
+            </w:rPr>
+            <m:t xml:space="preserve">   , se adjunta una tabla de datos de calculo  estas sumas</m:t>
           </m:r>
         </m:oMath>
       </m:oMathPara>
@@ -2163,11 +2161,17 @@
       <w:pPr>
         <w:rPr>
           <w:rFonts w:ascii="Abyssinica SIL" w:hAnsi="Abyssinica SIL"/>
-          <w:szCs w:val="21"/>
+          <w:lang w:eastAsia="es-ES"/>
         </w:rPr>
       </w:pPr>
       <m:oMathPara>
         <m:oMath>
+          <m:r>
+            <w:rPr>
+              <w:rFonts w:ascii="Cambria Math" w:hAnsi="Cambria Math"/>
+            </w:rPr>
+            <m:t xml:space="preserve">^ </m:t>
+          </m:r>
           <m:nary>
             <m:naryPr>
               <m:chr m:val="∑"/>
@@ -2176,9 +2180,8 @@
               <m:supHide m:val="1"/>
               <m:ctrlPr>
                 <w:rPr>
-                  <w:rFonts w:ascii="Cambria Math" w:hAnsi="Cambria Math" w:cs="Mangal"/>
+                  <w:rFonts w:ascii="Cambria Math" w:hAnsi="Cambria Math"/>
                   <w:i/>
-                  <w:szCs w:val="21"/>
                 </w:rPr>
               </m:ctrlPr>
             </m:naryPr>
@@ -2189,6 +2192,94 @@
                 <m:sSubPr>
                   <m:ctrlPr>
                     <w:rPr>
+                      <w:rFonts w:ascii="Cambria Math" w:hAnsi="Cambria Math"/>
+                      <w:i/>
+                    </w:rPr>
+                  </m:ctrlPr>
+                </m:sSubPr>
+                <m:e>
+                  <m:r>
+                    <w:rPr>
+                      <w:rFonts w:ascii="Cambria Math" w:hAnsi="Cambria Math"/>
+                    </w:rPr>
+                    <m:t>y</m:t>
+                  </m:r>
+                </m:e>
+                <m:sub>
+                  <m:r>
+                    <w:rPr>
+                      <w:rFonts w:ascii="Cambria Math" w:hAnsi="Cambria Math"/>
+                    </w:rPr>
+                    <m:t>i</m:t>
+                  </m:r>
+                </m:sub>
+              </m:sSub>
+            </m:e>
+          </m:nary>
+          <m:r>
+            <w:rPr>
+              <w:rFonts w:ascii="Cambria Math" w:hAnsi="Cambria Math"/>
+            </w:rPr>
+            <m:t>=</m:t>
+          </m:r>
+          <m:r>
+            <m:rPr>
+              <m:sty m:val="p"/>
+            </m:rPr>
+            <w:rPr>
+              <w:rFonts w:ascii="Cambria Math" w:eastAsia="Times New Roman" w:hAnsi="Cambria Math" w:cs="Times New Roman"/>
+              <w:lang w:eastAsia="es-ES"/>
+            </w:rPr>
+            <m:t>78,822</m:t>
+          </m:r>
+        </m:oMath>
+      </m:oMathPara>
+    </w:p>
+    <w:p>
+      <w:pPr>
+        <w:rPr>
+          <w:rFonts w:ascii="Abyssinica SIL" w:hAnsi="Abyssinica SIL"/>
+          <w:szCs w:val="21"/>
+        </w:rPr>
+      </w:pPr>
+    </w:p>
+    <w:p>
+      <w:pPr>
+        <w:rPr>
+          <w:rFonts w:ascii="Abyssinica SIL" w:hAnsi="Abyssinica SIL"/>
+          <w:szCs w:val="21"/>
+        </w:rPr>
+      </w:pPr>
+      <m:oMathPara>
+        <m:oMath>
+          <m:r>
+            <w:rPr>
+              <w:rFonts w:ascii="Cambria Math" w:hAnsi="Cambria Math"/>
+              <w:szCs w:val="21"/>
+            </w:rPr>
+            <m:t xml:space="preserve">^ </m:t>
+          </m:r>
+          <m:nary>
+            <m:naryPr>
+              <m:chr m:val="∑"/>
+              <m:limLoc m:val="undOvr"/>
+              <m:subHide m:val="1"/>
+              <m:supHide m:val="1"/>
+              <m:ctrlPr>
+                <w:rPr>
+                  <w:rFonts w:ascii="Cambria Math" w:hAnsi="Cambria Math" w:cs="Mangal"/>
+                  <w:i/>
+                  <w:szCs w:val="21"/>
+                </w:rPr>
+              </m:ctrlPr>
+            </m:naryPr>
+            <m:sub/>
+            <m:sup/>
+            <m:e>
+              <m:sSub>
+                <m:sSubPr>
+                  <m:ctrlPr>
+                    <w:rPr>
                       <w:rFonts w:ascii="Cambria Math" w:hAnsi="Cambria Math" w:cs="Mangal"/>
                       <w:i/>
                       <w:szCs w:val="21"/>
@@ -2252,7 +2343,14 @@
               <w:rFonts w:ascii="Cambria Math" w:hAnsi="Cambria Math"/>
               <w:szCs w:val="21"/>
             </w:rPr>
-            <m:t>=a</m:t>
+            <m:t>=</m:t>
+          </m:r>
+          <m:r>
+            <w:rPr>
+              <w:rFonts w:ascii="Cambria Math" w:hAnsi="Cambria Math"/>
+              <w:szCs w:val="21"/>
+            </w:rPr>
+            <m:t>348,726</m:t>
           </m:r>
         </m:oMath>
       </m:oMathPara>
@@ -2261,6 +2359,29 @@
       <w:pPr>
         <w:rPr>
           <w:rFonts w:ascii="Abyssinica SIL" w:hAnsi="Abyssinica SIL"/>
+        </w:rPr>
+      </w:pPr>
+      <m:oMathPara>
+        <m:oMath>
+          <m:r>
+            <w:rPr>
+              <w:rFonts w:ascii="Cambria Math" w:hAnsi="Cambria Math"/>
+            </w:rPr>
+            <m:t xml:space="preserve">^ </m:t>
+          </m:r>
+          <m:r>
+            <w:rPr>
+              <w:rFonts w:ascii="Cambria Math" w:hAnsi="Cambria Math"/>
+            </w:rPr>
+            <m:t>n=cantidad de puntos=12</m:t>
+          </m:r>
+        </m:oMath>
+      </m:oMathPara>
+    </w:p>
+    <w:p>
+      <w:pPr>
+        <w:rPr>
+          <w:rFonts w:ascii="Abyssinica SIL" w:hAnsi="Abyssinica SIL"/>
           <w:szCs w:val="21"/>
         </w:rPr>
       </w:pPr>
@@ -2290,7 +2411,6 @@
     </w:p>
     <w:p>
       <w:pPr>
-        <w:pStyle w:val="Prrafodelista"/>
         <w:rPr>
           <w:rFonts w:ascii="Abyssinica SIL" w:hAnsi="Abyssinica SIL"/>
         </w:rPr>
@@ -2299,14 +2419,104 @@
         <w:rPr>
           <w:rFonts w:ascii="Abyssinica SIL" w:hAnsi="Abyssinica SIL"/>
         </w:rPr>
-        <w:t xml:space="preserve">Sistema de dos ecuaciones con dos </w:t>
+        <w:t>Resolviendo el sistema</w:t>
       </w:r>
       <w:r>
         <w:rPr>
           <w:rFonts w:ascii="Abyssinica SIL" w:hAnsi="Abyssinica SIL"/>
         </w:rPr>
-        <w:t>incógnitas</w:t>
+        <w:t xml:space="preserve"> de dos ecuaciones con dos incógnitas,</w:t>
       </w:r>
+    </w:p>
+    <w:p>
+      <w:pPr>
+        <w:rPr>
+          <w:rFonts w:ascii="Abyssinica SIL" w:hAnsi="Abyssinica SIL"/>
+        </w:rPr>
+      </w:pPr>
+      <w:r>
+        <w:rPr>
+          <w:rFonts w:ascii="Abyssinica SIL" w:hAnsi="Abyssinica SIL"/>
+        </w:rPr>
+        <w:t xml:space="preserve"> </w:t>
+      </w:r>
+      <w:proofErr w:type="gramStart"/>
+      <w:r>
+        <w:rPr>
+          <w:rFonts w:ascii="Abyssinica SIL" w:hAnsi="Abyssinica SIL"/>
+        </w:rPr>
+        <w:t>se</w:t>
+      </w:r>
+      <w:proofErr w:type="gramEnd"/>
+      <w:r>
+        <w:rPr>
+          <w:rFonts w:ascii="Abyssinica SIL" w:hAnsi="Abyssinica SIL"/>
+        </w:rPr>
+        <w:t xml:space="preserve"> tienen b = 1,888771579  , m= </w:t>
+      </w:r>
+      <w:r>
+        <w:rPr>
+          <w:rFonts w:ascii="Abyssinica SIL" w:hAnsi="Abyssinica SIL"/>
+        </w:rPr>
+        <w:t>1.31514616</w:t>
+      </w:r>
+    </w:p>
+    <w:p>
+      <w:pPr>
+        <w:ind w:firstLine="360"/>
+        <w:rPr>
+          <w:rFonts w:ascii="Abyssinica SIL" w:hAnsi="Abyssinica SIL"/>
+        </w:rPr>
+      </w:pPr>
+    </w:p>
+    <w:p>
+      <w:pPr>
+        <w:ind w:firstLine="360"/>
+        <w:rPr>
+          <w:rFonts w:ascii="Abyssinica SIL" w:hAnsi="Abyssinica SIL"/>
+        </w:rPr>
+      </w:pPr>
+      <w:r>
+        <w:rPr>
+          <w:rFonts w:ascii="Abyssinica SIL" w:hAnsi="Abyssinica SIL"/>
+        </w:rPr>
+        <w:t>y=1.31514616x+1</w:t>
+      </w:r>
+      <w:proofErr w:type="gramStart"/>
+      <w:r>
+        <w:rPr>
+          <w:rFonts w:ascii="Abyssinica SIL" w:hAnsi="Abyssinica SIL"/>
+        </w:rPr>
+        <w:t>,888771579</w:t>
+      </w:r>
+      <w:proofErr w:type="gramEnd"/>
+      <w:r>
+        <w:rPr>
+          <w:rFonts w:ascii="Abyssinica SIL" w:hAnsi="Abyssinica SIL"/>
+        </w:rPr>
+        <w:t xml:space="preserve">  </w:t>
+      </w:r>
+    </w:p>
+    <w:p>
+      <w:pPr>
+        <w:ind w:firstLine="360"/>
+        <w:rPr>
+          <w:rFonts w:ascii="Abyssinica SIL" w:hAnsi="Abyssinica SIL"/>
+        </w:rPr>
+      </w:pPr>
+      <m:oMathPara>
+        <m:oMath>
+          <m:r>
+            <m:rPr>
+              <m:sty m:val="p"/>
+            </m:rPr>
+            <w:rPr>
+              <w:rFonts w:ascii="Cambria Math" w:hAnsi="Cambria Math"/>
+            </w:rPr>
+            <m:t>y=1.31514616x+1,888771579</m:t>
+          </m:r>
+        </m:oMath>
+      </m:oMathPara>
     </w:p>
     <w:p>
       <w:pPr>
@@ -2361,7 +2571,7 @@
         <w:rPr>
           <w:rFonts w:ascii="Abyssinica SIL" w:hAnsi="Abyssinica SIL"/>
         </w:rPr>
-        <w:t>Se tiene la ecuación normal (planteada en la hoja escrita en tinta en tinta)</w:t>
+        <w:t>Se tiene el Sistema de Ecuaciones Normales (planteada en la hoja escrita en tinta)</w:t>
       </w:r>
     </w:p>
     <w:p>
@@ -3190,6 +3400,7 @@
       <w:pPr>
         <w:rPr>
           <w:rFonts w:ascii="Abyssinica SIL" w:hAnsi="Abyssinica SIL"/>
+          <w:lang w:eastAsia="es-ES"/>
         </w:rPr>
       </w:pPr>
       <m:oMathPara>
@@ -3244,10 +3455,99 @@
             <w:rPr>
               <w:rFonts w:ascii="Cambria Math" w:hAnsi="Cambria Math"/>
             </w:rPr>
-            <m:t>=42,7</m:t>
+            <m:t>=</m:t>
+          </m:r>
+          <m:r>
+            <m:rPr>
+              <m:sty m:val="p"/>
+            </m:rPr>
+            <w:rPr>
+              <w:rFonts w:ascii="Cambria Math" w:eastAsia="Times New Roman" w:hAnsi="Cambria Math" w:cs="Times New Roman"/>
+              <w:lang w:eastAsia="es-ES"/>
+            </w:rPr>
+            <m:t>42,7</m:t>
           </m:r>
         </m:oMath>
       </m:oMathPara>
+    </w:p>
+    <w:p>
+      <w:pPr>
+        <w:rPr>
+          <w:rFonts w:ascii="Abyssinica SIL" w:hAnsi="Abyssinica SIL"/>
+          <w:lang w:eastAsia="es-ES"/>
+        </w:rPr>
+      </w:pPr>
+      <m:oMathPara>
+        <m:oMath>
+          <m:nary>
+            <m:naryPr>
+              <m:chr m:val="∑"/>
+              <m:limLoc m:val="undOvr"/>
+              <m:subHide m:val="1"/>
+              <m:supHide m:val="1"/>
+              <m:ctrlPr>
+                <w:rPr>
+                  <w:rFonts w:ascii="Cambria Math" w:hAnsi="Cambria Math"/>
+                  <w:i/>
+                </w:rPr>
+              </m:ctrlPr>
+            </m:naryPr>
+            <m:sub/>
+            <m:sup/>
+            <m:e>
+              <m:sSub>
+                <m:sSubPr>
+                  <m:ctrlPr>
+                    <w:rPr>
+                      <w:rFonts w:ascii="Cambria Math" w:hAnsi="Cambria Math"/>
+                      <w:i/>
+                    </w:rPr>
+                  </m:ctrlPr>
+                </m:sSubPr>
+                <m:e>
+                  <m:r>
+                    <w:rPr>
+                      <w:rFonts w:ascii="Cambria Math" w:hAnsi="Cambria Math"/>
+                    </w:rPr>
+                    <m:t>y</m:t>
+                  </m:r>
+                </m:e>
+                <m:sub>
+                  <m:r>
+                    <w:rPr>
+                      <w:rFonts w:ascii="Cambria Math" w:hAnsi="Cambria Math"/>
+                    </w:rPr>
+                    <m:t>i</m:t>
+                  </m:r>
+                </m:sub>
+              </m:sSub>
+            </m:e>
+          </m:nary>
+          <m:r>
+            <w:rPr>
+              <w:rFonts w:ascii="Cambria Math" w:hAnsi="Cambria Math"/>
+            </w:rPr>
+            <m:t>=</m:t>
+          </m:r>
+          <m:r>
+            <m:rPr>
+              <m:sty m:val="p"/>
+            </m:rPr>
+            <w:rPr>
+              <w:rFonts w:ascii="Cambria Math" w:eastAsia="Times New Roman" w:hAnsi="Cambria Math" w:cs="Times New Roman"/>
+              <w:lang w:eastAsia="es-ES"/>
+            </w:rPr>
+            <m:t>78,822</m:t>
+          </m:r>
+        </m:oMath>
+      </m:oMathPara>
+    </w:p>
+    <w:p>
+      <w:pPr>
+        <w:rPr>
+          <w:rFonts w:ascii="Abyssinica SIL" w:hAnsi="Abyssinica SIL"/>
+        </w:rPr>
+      </w:pPr>
     </w:p>
     <w:p>
       <w:pPr>
@@ -3339,7 +3639,8 @@
       <w:pPr>
         <w:rPr>
           <w:rFonts w:ascii="Abyssinica SIL" w:hAnsi="Abyssinica SIL"/>
-          <w:szCs w:val="21"/>
+          <w:color w:val="auto"/>
+          <w:lang w:val="es-ES" w:eastAsia="es-ES" w:bidi="ar-SA"/>
         </w:rPr>
       </w:pPr>
       <m:oMathPara>
@@ -3431,39 +3732,3232 @@
           </m:r>
         </m:oMath>
       </m:oMathPara>
-    </w:p>
-    <w:p>
-      <w:pPr>
-        <w:rPr>
-          <w:rFonts w:ascii="Abyssinica SIL" w:hAnsi="Abyssinica SIL"/>
-        </w:rPr>
-      </w:pPr>
-    </w:p>
-    <w:p>
-      <w:pPr>
-        <w:pStyle w:val="Prrafodelista"/>
-        <w:rPr>
-          <w:rFonts w:ascii="Abyssinica SIL" w:hAnsi="Abyssinica SIL"/>
-        </w:rPr>
-      </w:pPr>
-    </w:p>
-    <w:p>
-      <w:pPr>
-        <w:pStyle w:val="Prrafodelista"/>
-        <w:rPr>
-          <w:rFonts w:ascii="Abyssinica SIL" w:hAnsi="Abyssinica SIL"/>
-        </w:rPr>
-      </w:pPr>
-    </w:p>
-    <w:p>
-      <w:pPr>
-        <w:ind w:hanging="709"/>
-        <w:rPr>
-          <w:rFonts w:ascii="Abyssinica SIL" w:hAnsi="Abyssinica SIL"/>
-        </w:rPr>
-      </w:pPr>
       <w:bookmarkStart w:id="1" w:name="_GoBack"/>
       <w:bookmarkEnd w:id="1"/>
+    </w:p>
+    <w:p>
+      <w:pPr>
+        <w:rPr>
+          <w:rFonts w:ascii="Abyssinica SIL" w:hAnsi="Abyssinica SIL"/>
+          <w:lang w:eastAsia="es-ES"/>
+        </w:rPr>
+      </w:pPr>
+      <m:oMathPara>
+        <m:oMath>
+          <m:nary>
+            <m:naryPr>
+              <m:chr m:val="∑"/>
+              <m:limLoc m:val="undOvr"/>
+              <m:subHide m:val="1"/>
+              <m:supHide m:val="1"/>
+              <m:ctrlPr>
+                <w:rPr>
+                  <w:rFonts w:ascii="Cambria Math" w:hAnsi="Cambria Math"/>
+                  <w:i/>
+                </w:rPr>
+              </m:ctrlPr>
+            </m:naryPr>
+            <m:sub/>
+            <m:sup/>
+            <m:e>
+              <m:sSup>
+                <m:sSupPr>
+                  <m:ctrlPr>
+                    <w:rPr>
+                      <w:rFonts w:ascii="Cambria Math" w:hAnsi="Cambria Math"/>
+                      <w:i/>
+                    </w:rPr>
+                  </m:ctrlPr>
+                </m:sSupPr>
+                <m:e>
+                  <m:sSub>
+                    <m:sSubPr>
+                      <m:ctrlPr>
+                        <w:rPr>
+                          <w:rFonts w:ascii="Cambria Math" w:hAnsi="Cambria Math"/>
+                          <w:i/>
+                        </w:rPr>
+                      </m:ctrlPr>
+                    </m:sSubPr>
+                    <m:e>
+                      <m:r>
+                        <w:rPr>
+                          <w:rFonts w:ascii="Cambria Math" w:hAnsi="Cambria Math"/>
+                        </w:rPr>
+                        <m:t>x</m:t>
+                      </m:r>
+                    </m:e>
+                    <m:sub>
+                      <m:r>
+                        <w:rPr>
+                          <w:rFonts w:ascii="Cambria Math" w:hAnsi="Cambria Math"/>
+                        </w:rPr>
+                        <m:t>i</m:t>
+                      </m:r>
+                    </m:sub>
+                  </m:sSub>
+                </m:e>
+                <m:sup>
+                  <m:r>
+                    <w:rPr>
+                      <w:rFonts w:ascii="Cambria Math" w:hAnsi="Cambria Math"/>
+                    </w:rPr>
+                    <m:t>4</m:t>
+                  </m:r>
+                </m:sup>
+              </m:sSup>
+            </m:e>
+          </m:nary>
+          <m:r>
+            <w:rPr>
+              <w:rFonts w:ascii="Cambria Math" w:hAnsi="Cambria Math"/>
+            </w:rPr>
+            <m:t>=</m:t>
+          </m:r>
+          <m:r>
+            <m:rPr>
+              <m:sty m:val="p"/>
+            </m:rPr>
+            <w:rPr>
+              <w:rFonts w:ascii="Cambria Math" w:eastAsia="Times New Roman" w:hAnsi="Cambria Math" w:cs="Times New Roman"/>
+              <w:lang w:eastAsia="es-ES"/>
+            </w:rPr>
+            <m:t>6036,7431</m:t>
+          </m:r>
+        </m:oMath>
+      </m:oMathPara>
+    </w:p>
+    <w:p>
+      <w:pPr>
+        <w:rPr>
+          <w:rFonts w:ascii="Abyssinica SIL" w:hAnsi="Abyssinica SIL"/>
+          <w:lang w:eastAsia="es-ES"/>
+        </w:rPr>
+      </w:pPr>
+      <m:oMathPara>
+        <m:oMath>
+          <m:nary>
+            <m:naryPr>
+              <m:chr m:val="∑"/>
+              <m:limLoc m:val="undOvr"/>
+              <m:subHide m:val="1"/>
+              <m:supHide m:val="1"/>
+              <m:ctrlPr>
+                <w:rPr>
+                  <w:rFonts w:ascii="Cambria Math" w:hAnsi="Cambria Math"/>
+                  <w:i/>
+                </w:rPr>
+              </m:ctrlPr>
+            </m:naryPr>
+            <m:sub/>
+            <m:sup/>
+            <m:e>
+              <m:sSub>
+                <m:sSubPr>
+                  <m:ctrlPr>
+                    <w:rPr>
+                      <w:rFonts w:ascii="Cambria Math" w:hAnsi="Cambria Math"/>
+                      <w:i/>
+                    </w:rPr>
+                  </m:ctrlPr>
+                </m:sSubPr>
+                <m:e>
+                  <m:r>
+                    <w:rPr>
+                      <w:rFonts w:ascii="Cambria Math" w:hAnsi="Cambria Math"/>
+                    </w:rPr>
+                    <m:t>y</m:t>
+                  </m:r>
+                </m:e>
+                <m:sub>
+                  <m:r>
+                    <w:rPr>
+                      <w:rFonts w:ascii="Cambria Math" w:hAnsi="Cambria Math"/>
+                    </w:rPr>
+                    <m:t>i</m:t>
+                  </m:r>
+                </m:sub>
+              </m:sSub>
+            </m:e>
+          </m:nary>
+          <m:r>
+            <w:rPr>
+              <w:rFonts w:ascii="Cambria Math" w:hAnsi="Cambria Math"/>
+            </w:rPr>
+            <m:t>.</m:t>
+          </m:r>
+          <m:sSub>
+            <m:sSubPr>
+              <m:ctrlPr>
+                <w:rPr>
+                  <w:rFonts w:ascii="Cambria Math" w:hAnsi="Cambria Math"/>
+                  <w:i/>
+                </w:rPr>
+              </m:ctrlPr>
+            </m:sSubPr>
+            <m:e>
+              <m:r>
+                <w:rPr>
+                  <w:rFonts w:ascii="Cambria Math" w:hAnsi="Cambria Math"/>
+                </w:rPr>
+                <m:t>x</m:t>
+              </m:r>
+            </m:e>
+            <m:sub>
+              <m:r>
+                <w:rPr>
+                  <w:rFonts w:ascii="Cambria Math" w:hAnsi="Cambria Math"/>
+                </w:rPr>
+                <m:t>i</m:t>
+              </m:r>
+            </m:sub>
+          </m:sSub>
+          <m:r>
+            <w:rPr>
+              <w:rFonts w:ascii="Cambria Math" w:hAnsi="Cambria Math"/>
+            </w:rPr>
+            <m:t>=</m:t>
+          </m:r>
+          <m:r>
+            <m:rPr>
+              <m:sty m:val="p"/>
+            </m:rPr>
+            <w:rPr>
+              <w:rFonts w:ascii="Cambria Math" w:eastAsia="Times New Roman" w:hAnsi="Cambria Math" w:cs="Times New Roman"/>
+              <w:lang w:eastAsia="es-ES"/>
+            </w:rPr>
+            <m:t>348,726</m:t>
+          </m:r>
+        </m:oMath>
+      </m:oMathPara>
+    </w:p>
+    <w:p>
+      <w:pPr>
+        <w:rPr>
+          <w:rFonts w:ascii="Abyssinica SIL" w:hAnsi="Abyssinica SIL"/>
+          <w:lang w:eastAsia="es-ES"/>
+        </w:rPr>
+      </w:pPr>
+    </w:p>
+    <w:p>
+      <w:pPr>
+        <w:rPr>
+          <w:rFonts w:ascii="Abyssinica SIL" w:hAnsi="Abyssinica SIL"/>
+        </w:rPr>
+      </w:pPr>
+      <m:oMathPara>
+        <m:oMath>
+          <m:nary>
+            <m:naryPr>
+              <m:chr m:val="∑"/>
+              <m:limLoc m:val="undOvr"/>
+              <m:subHide m:val="1"/>
+              <m:supHide m:val="1"/>
+              <m:ctrlPr>
+                <w:rPr>
+                  <w:rFonts w:ascii="Cambria Math" w:hAnsi="Cambria Math"/>
+                  <w:i/>
+                </w:rPr>
+              </m:ctrlPr>
+            </m:naryPr>
+            <m:sub/>
+            <m:sup/>
+            <m:e>
+              <m:sSub>
+                <m:sSubPr>
+                  <m:ctrlPr>
+                    <w:rPr>
+                      <w:rFonts w:ascii="Cambria Math" w:hAnsi="Cambria Math"/>
+                      <w:i/>
+                    </w:rPr>
+                  </m:ctrlPr>
+                </m:sSubPr>
+                <m:e>
+                  <m:r>
+                    <w:rPr>
+                      <w:rFonts w:ascii="Cambria Math" w:hAnsi="Cambria Math"/>
+                    </w:rPr>
+                    <m:t>y</m:t>
+                  </m:r>
+                </m:e>
+                <m:sub>
+                  <m:r>
+                    <w:rPr>
+                      <w:rFonts w:ascii="Cambria Math" w:hAnsi="Cambria Math"/>
+                    </w:rPr>
+                    <m:t>i</m:t>
+                  </m:r>
+                </m:sub>
+              </m:sSub>
+            </m:e>
+          </m:nary>
+          <m:r>
+            <w:rPr>
+              <w:rFonts w:ascii="Cambria Math" w:hAnsi="Cambria Math"/>
+            </w:rPr>
+            <m:t>.</m:t>
+          </m:r>
+          <m:sSup>
+            <m:sSupPr>
+              <m:ctrlPr>
+                <w:rPr>
+                  <w:rFonts w:ascii="Cambria Math" w:hAnsi="Cambria Math"/>
+                  <w:i/>
+                </w:rPr>
+              </m:ctrlPr>
+            </m:sSupPr>
+            <m:e>
+              <m:sSub>
+                <m:sSubPr>
+                  <m:ctrlPr>
+                    <w:rPr>
+                      <w:rFonts w:ascii="Cambria Math" w:hAnsi="Cambria Math"/>
+                      <w:i/>
+                    </w:rPr>
+                  </m:ctrlPr>
+                </m:sSubPr>
+                <m:e>
+                  <m:r>
+                    <w:rPr>
+                      <w:rFonts w:ascii="Cambria Math" w:hAnsi="Cambria Math"/>
+                    </w:rPr>
+                    <m:t>x</m:t>
+                  </m:r>
+                </m:e>
+                <m:sub>
+                  <m:r>
+                    <w:rPr>
+                      <w:rFonts w:ascii="Cambria Math" w:hAnsi="Cambria Math"/>
+                    </w:rPr>
+                    <m:t>i</m:t>
+                  </m:r>
+                </m:sub>
+              </m:sSub>
+            </m:e>
+            <m:sup>
+              <m:r>
+                <w:rPr>
+                  <w:rFonts w:ascii="Cambria Math" w:hAnsi="Cambria Math"/>
+                </w:rPr>
+                <m:t>2</m:t>
+              </m:r>
+            </m:sup>
+          </m:sSup>
+          <m:r>
+            <w:rPr>
+              <w:rFonts w:ascii="Cambria Math" w:hAnsi="Cambria Math"/>
+            </w:rPr>
+            <m:t>=</m:t>
+          </m:r>
+          <m:r>
+            <w:rPr>
+              <w:rFonts w:ascii="Cambria Math" w:hAnsi="Cambria Math"/>
+            </w:rPr>
+            <m:t>1848,7496</m:t>
+          </m:r>
+        </m:oMath>
+      </m:oMathPara>
+    </w:p>
+    <w:p>
+      <w:pPr>
+        <w:rPr>
+          <w:rFonts w:ascii="Abyssinica SIL" w:hAnsi="Abyssinica SIL"/>
+          <w:color w:val="auto"/>
+          <w:lang w:val="es-ES" w:eastAsia="es-ES" w:bidi="ar-SA"/>
+        </w:rPr>
+      </w:pPr>
+    </w:p>
+    <w:p>
+      <w:pPr>
+        <w:rPr>
+          <w:rFonts w:ascii="Abyssinica SIL" w:hAnsi="Abyssinica SIL"/>
+        </w:rPr>
+      </w:pPr>
+      <w:r>
+        <w:rPr>
+          <w:rFonts w:ascii="Abyssinica SIL" w:hAnsi="Abyssinica SIL"/>
+        </w:rPr>
+        <w:t xml:space="preserve">Resolviendo el sistema se tienen </w:t>
+      </w:r>
+      <w:r>
+        <w:rPr>
+          <w:rFonts w:ascii="Abyssinica SIL" w:hAnsi="Abyssinica SIL"/>
+        </w:rPr>
+        <w:t>c=</w:t>
+      </w:r>
+      <w:r>
+        <w:rPr>
+          <w:rFonts w:ascii="Abyssinica SIL" w:hAnsi="Abyssinica SIL"/>
+        </w:rPr>
+        <w:t xml:space="preserve">2580,968497  ^  b= </w:t>
+      </w:r>
+      <w:r>
+        <w:rPr>
+          <w:rFonts w:ascii="Abyssinica SIL" w:hAnsi="Abyssinica SIL"/>
+        </w:rPr>
+        <w:t>-435,6516365 ^ a= -60,274018</w:t>
+      </w:r>
+    </w:p>
+    <w:p>
+      <w:pPr>
+        <w:rPr>
+          <w:rFonts w:ascii="Abyssinica SIL" w:hAnsi="Abyssinica SIL"/>
+        </w:rPr>
+      </w:pPr>
+    </w:p>
+    <w:p>
+      <w:pPr>
+        <w:rPr>
+          <w:rFonts w:ascii="Times New Roman" w:eastAsia="Times New Roman" w:hAnsi="Times New Roman" w:cs="Times New Roman"/>
+          <w:lang w:eastAsia="es-ES"/>
+        </w:rPr>
+      </w:pPr>
+    </w:p>
+    <w:p>
+      <w:pPr>
+        <w:rPr>
+          <w:rFonts w:ascii="Abyssinica SIL" w:hAnsi="Abyssinica SIL"/>
+          <w:color w:val="auto"/>
+          <w:lang w:val="es-ES" w:eastAsia="es-ES" w:bidi="ar-SA"/>
+        </w:rPr>
+      </w:pPr>
+    </w:p>
+    <w:p>
+      <w:pPr>
+        <w:pStyle w:val="Prrafodelista"/>
+        <w:numPr>
+          <w:ilvl w:val="0"/>
+          <w:numId w:val="1"/>
+        </w:numPr>
+        <w:rPr>
+          <w:rFonts w:ascii="Abyssinica SIL" w:hAnsi="Abyssinica SIL"/>
+        </w:rPr>
+      </w:pPr>
+      <w:r>
+        <w:rPr>
+          <w:rFonts w:ascii="Abyssinica SIL" w:hAnsi="Abyssinica SIL"/>
+        </w:rPr>
+        <w:t xml:space="preserve">Ajustar al modelo y = a / ( </w:t>
+      </w:r>
+      <w:proofErr w:type="spellStart"/>
+      <w:r>
+        <w:rPr>
+          <w:rFonts w:ascii="Abyssinica SIL" w:hAnsi="Abyssinica SIL"/>
+        </w:rPr>
+        <w:t>b+x</w:t>
+      </w:r>
+      <w:proofErr w:type="spellEnd"/>
+      <w:r>
+        <w:rPr>
+          <w:rFonts w:ascii="Abyssinica SIL" w:hAnsi="Abyssinica SIL"/>
+        </w:rPr>
+        <w:t xml:space="preserve"> )</w:t>
+      </w:r>
+    </w:p>
+    <w:p>
+      <w:pPr>
+        <w:rPr>
+          <w:rFonts w:ascii="Abyssinica SIL" w:hAnsi="Abyssinica SIL"/>
+        </w:rPr>
+      </w:pPr>
+    </w:p>
+    <w:p>
+      <w:pPr>
+        <w:rPr>
+          <w:rFonts w:ascii="Abyssinica SIL" w:hAnsi="Abyssinica SIL"/>
+        </w:rPr>
+      </w:pPr>
+      <m:oMathPara>
+        <m:oMath>
+          <m:r>
+            <w:rPr>
+              <w:rFonts w:ascii="Cambria Math" w:hAnsi="Cambria Math"/>
+            </w:rPr>
+            <m:t>y=</m:t>
+          </m:r>
+          <m:f>
+            <m:fPr>
+              <m:ctrlPr>
+                <w:rPr>
+                  <w:rFonts w:ascii="Cambria Math" w:hAnsi="Cambria Math"/>
+                  <w:i/>
+                </w:rPr>
+              </m:ctrlPr>
+            </m:fPr>
+            <m:num>
+              <m:r>
+                <w:rPr>
+                  <w:rFonts w:ascii="Cambria Math" w:hAnsi="Cambria Math"/>
+                </w:rPr>
+                <m:t>a</m:t>
+              </m:r>
+            </m:num>
+            <m:den>
+              <m:r>
+                <w:rPr>
+                  <w:rFonts w:ascii="Cambria Math" w:hAnsi="Cambria Math"/>
+                </w:rPr>
+                <m:t>b+x</m:t>
+              </m:r>
+            </m:den>
+          </m:f>
+          <m:r>
+            <w:rPr>
+              <w:rFonts w:ascii="Cambria Math" w:hAnsi="Cambria Math"/>
+            </w:rPr>
+            <m:t>→</m:t>
+          </m:r>
+          <m:f>
+            <m:fPr>
+              <m:ctrlPr>
+                <w:rPr>
+                  <w:rFonts w:ascii="Cambria Math" w:hAnsi="Cambria Math"/>
+                  <w:i/>
+                </w:rPr>
+              </m:ctrlPr>
+            </m:fPr>
+            <m:num>
+              <m:r>
+                <w:rPr>
+                  <w:rFonts w:ascii="Cambria Math" w:hAnsi="Cambria Math"/>
+                </w:rPr>
+                <m:t>1</m:t>
+              </m:r>
+            </m:num>
+            <m:den>
+              <m:r>
+                <w:rPr>
+                  <w:rFonts w:ascii="Cambria Math" w:hAnsi="Cambria Math"/>
+                </w:rPr>
+                <m:t>y</m:t>
+              </m:r>
+            </m:den>
+          </m:f>
+          <m:r>
+            <w:rPr>
+              <w:rFonts w:ascii="Cambria Math" w:hAnsi="Cambria Math"/>
+            </w:rPr>
+            <m:t>=</m:t>
+          </m:r>
+          <m:d>
+            <m:dPr>
+              <m:ctrlPr>
+                <w:rPr>
+                  <w:rFonts w:ascii="Cambria Math" w:hAnsi="Cambria Math"/>
+                  <w:i/>
+                </w:rPr>
+              </m:ctrlPr>
+            </m:dPr>
+            <m:e>
+              <m:f>
+                <m:fPr>
+                  <m:ctrlPr>
+                    <w:rPr>
+                      <w:rFonts w:ascii="Cambria Math" w:hAnsi="Cambria Math"/>
+                      <w:i/>
+                    </w:rPr>
+                  </m:ctrlPr>
+                </m:fPr>
+                <m:num>
+                  <m:r>
+                    <w:rPr>
+                      <w:rFonts w:ascii="Cambria Math" w:hAnsi="Cambria Math"/>
+                    </w:rPr>
+                    <m:t>b</m:t>
+                  </m:r>
+                </m:num>
+                <m:den>
+                  <m:r>
+                    <w:rPr>
+                      <w:rFonts w:ascii="Cambria Math" w:hAnsi="Cambria Math"/>
+                    </w:rPr>
+                    <m:t>a</m:t>
+                  </m:r>
+                </m:den>
+              </m:f>
+            </m:e>
+          </m:d>
+          <m:r>
+            <w:rPr>
+              <w:rFonts w:ascii="Cambria Math" w:hAnsi="Cambria Math"/>
+            </w:rPr>
+            <m:t>+</m:t>
+          </m:r>
+          <m:f>
+            <m:fPr>
+              <m:ctrlPr>
+                <w:rPr>
+                  <w:rFonts w:ascii="Cambria Math" w:hAnsi="Cambria Math"/>
+                  <w:i/>
+                </w:rPr>
+              </m:ctrlPr>
+            </m:fPr>
+            <m:num>
+              <m:r>
+                <w:rPr>
+                  <w:rFonts w:ascii="Cambria Math" w:hAnsi="Cambria Math"/>
+                </w:rPr>
+                <m:t>x</m:t>
+              </m:r>
+            </m:num>
+            <m:den>
+              <m:r>
+                <w:rPr>
+                  <w:rFonts w:ascii="Cambria Math" w:hAnsi="Cambria Math"/>
+                </w:rPr>
+                <m:t>a</m:t>
+              </m:r>
+            </m:den>
+          </m:f>
+          <m:r>
+            <w:rPr>
+              <w:rFonts w:ascii="Cambria Math" w:hAnsi="Cambria Math"/>
+            </w:rPr>
+            <m:t>=Y=B+Ax</m:t>
+          </m:r>
+        </m:oMath>
+      </m:oMathPara>
+    </w:p>
+    <w:p>
+      <w:pPr>
+        <w:rPr>
+          <w:rFonts w:ascii="Abyssinica SIL" w:hAnsi="Abyssinica SIL"/>
+        </w:rPr>
+      </w:pPr>
+      <m:oMathPara>
+        <m:oMath>
+          <m:r>
+            <w:rPr>
+              <w:rFonts w:ascii="Cambria Math" w:hAnsi="Cambria Math"/>
+            </w:rPr>
+            <m:t>con Y=</m:t>
+          </m:r>
+          <m:f>
+            <m:fPr>
+              <m:ctrlPr>
+                <w:rPr>
+                  <w:rFonts w:ascii="Cambria Math" w:hAnsi="Cambria Math"/>
+                  <w:i/>
+                </w:rPr>
+              </m:ctrlPr>
+            </m:fPr>
+            <m:num>
+              <m:r>
+                <w:rPr>
+                  <w:rFonts w:ascii="Cambria Math" w:hAnsi="Cambria Math"/>
+                </w:rPr>
+                <m:t>1</m:t>
+              </m:r>
+            </m:num>
+            <m:den>
+              <m:r>
+                <w:rPr>
+                  <w:rFonts w:ascii="Cambria Math" w:hAnsi="Cambria Math"/>
+                </w:rPr>
+                <m:t>y</m:t>
+              </m:r>
+            </m:den>
+          </m:f>
+          <m:r>
+            <w:rPr>
+              <w:rFonts w:ascii="Cambria Math" w:hAnsi="Cambria Math"/>
+            </w:rPr>
+            <m:t xml:space="preserve">   ,B=</m:t>
+          </m:r>
+          <m:f>
+            <m:fPr>
+              <m:ctrlPr>
+                <w:rPr>
+                  <w:rFonts w:ascii="Cambria Math" w:hAnsi="Cambria Math"/>
+                  <w:i/>
+                </w:rPr>
+              </m:ctrlPr>
+            </m:fPr>
+            <m:num>
+              <m:r>
+                <w:rPr>
+                  <w:rFonts w:ascii="Cambria Math" w:hAnsi="Cambria Math"/>
+                </w:rPr>
+                <m:t>b</m:t>
+              </m:r>
+            </m:num>
+            <m:den>
+              <m:r>
+                <w:rPr>
+                  <w:rFonts w:ascii="Cambria Math" w:hAnsi="Cambria Math"/>
+                </w:rPr>
+                <m:t>a</m:t>
+              </m:r>
+            </m:den>
+          </m:f>
+          <m:r>
+            <w:rPr>
+              <w:rFonts w:ascii="Cambria Math" w:hAnsi="Cambria Math"/>
+            </w:rPr>
+            <m:t xml:space="preserve"> , A=</m:t>
+          </m:r>
+          <m:f>
+            <m:fPr>
+              <m:ctrlPr>
+                <w:rPr>
+                  <w:rFonts w:ascii="Cambria Math" w:hAnsi="Cambria Math"/>
+                  <w:i/>
+                </w:rPr>
+              </m:ctrlPr>
+            </m:fPr>
+            <m:num>
+              <m:r>
+                <w:rPr>
+                  <w:rFonts w:ascii="Cambria Math" w:hAnsi="Cambria Math"/>
+                </w:rPr>
+                <m:t>1</m:t>
+              </m:r>
+            </m:num>
+            <m:den>
+              <m:r>
+                <w:rPr>
+                  <w:rFonts w:ascii="Cambria Math" w:hAnsi="Cambria Math"/>
+                </w:rPr>
+                <m:t>a</m:t>
+              </m:r>
+            </m:den>
+          </m:f>
+          <m:r>
+            <w:rPr>
+              <w:rFonts w:ascii="Cambria Math" w:hAnsi="Cambria Math"/>
+            </w:rPr>
+            <m:t xml:space="preserve"> </m:t>
+          </m:r>
+        </m:oMath>
+      </m:oMathPara>
+    </w:p>
+    <w:p>
+      <w:pPr>
+        <w:pStyle w:val="Prrafodelista"/>
+        <w:rPr>
+          <w:rFonts w:ascii="Abyssinica SIL" w:hAnsi="Abyssinica SIL"/>
+        </w:rPr>
+      </w:pPr>
+    </w:p>
+    <w:p>
+      <w:pPr>
+        <w:pStyle w:val="Prrafodelista"/>
+        <w:rPr>
+          <w:rFonts w:ascii="Abyssinica SIL" w:hAnsi="Abyssinica SIL"/>
+        </w:rPr>
+      </w:pPr>
+      <w:r>
+        <w:rPr>
+          <w:rFonts w:ascii="Abyssinica SIL" w:hAnsi="Abyssinica SIL"/>
+        </w:rPr>
+        <w:t>Se tiene el Sistema de Ecuaciones Normales (planteada en la hoja escrita en tinta)</w:t>
+      </w:r>
+    </w:p>
+    <w:p>
+      <w:pPr>
+        <w:rPr>
+          <w:rFonts w:ascii="Abyssinica SIL" w:hAnsi="Abyssinica SIL"/>
+        </w:rPr>
+      </w:pPr>
+    </w:p>
+    <w:p>
+      <w:pPr>
+        <w:pStyle w:val="Prrafodelista"/>
+        <w:rPr>
+          <w:rFonts w:ascii="Abyssinica SIL" w:hAnsi="Abyssinica SIL"/>
+        </w:rPr>
+      </w:pPr>
+      <m:oMathPara>
+        <m:oMath>
+          <m:r>
+            <w:rPr>
+              <w:rFonts w:ascii="Cambria Math" w:hAnsi="Cambria Math"/>
+            </w:rPr>
+            <m:t>B</m:t>
+          </m:r>
+          <m:r>
+            <w:rPr>
+              <w:rFonts w:ascii="Cambria Math" w:hAnsi="Cambria Math"/>
+            </w:rPr>
+            <m:t>.n+</m:t>
+          </m:r>
+          <m:r>
+            <w:rPr>
+              <w:rFonts w:ascii="Cambria Math" w:hAnsi="Cambria Math"/>
+            </w:rPr>
+            <m:t>A</m:t>
+          </m:r>
+          <m:nary>
+            <m:naryPr>
+              <m:chr m:val="∑"/>
+              <m:limLoc m:val="undOvr"/>
+              <m:subHide m:val="1"/>
+              <m:supHide m:val="1"/>
+              <m:ctrlPr>
+                <w:rPr>
+                  <w:rFonts w:ascii="Cambria Math" w:hAnsi="Cambria Math"/>
+                  <w:i/>
+                </w:rPr>
+              </m:ctrlPr>
+            </m:naryPr>
+            <m:sub/>
+            <m:sup/>
+            <m:e>
+              <m:sSub>
+                <m:sSubPr>
+                  <m:ctrlPr>
+                    <w:rPr>
+                      <w:rFonts w:ascii="Cambria Math" w:hAnsi="Cambria Math"/>
+                      <w:i/>
+                    </w:rPr>
+                  </m:ctrlPr>
+                </m:sSubPr>
+                <m:e>
+                  <m:r>
+                    <w:rPr>
+                      <w:rFonts w:ascii="Cambria Math" w:hAnsi="Cambria Math"/>
+                    </w:rPr>
+                    <m:t>x</m:t>
+                  </m:r>
+                </m:e>
+                <m:sub>
+                  <m:r>
+                    <w:rPr>
+                      <w:rFonts w:ascii="Cambria Math" w:hAnsi="Cambria Math"/>
+                    </w:rPr>
+                    <m:t>i</m:t>
+                  </m:r>
+                </m:sub>
+              </m:sSub>
+            </m:e>
+          </m:nary>
+          <m:r>
+            <w:rPr>
+              <w:rFonts w:ascii="Cambria Math" w:hAnsi="Cambria Math"/>
+            </w:rPr>
+            <m:t>=</m:t>
+          </m:r>
+          <m:nary>
+            <m:naryPr>
+              <m:chr m:val="∑"/>
+              <m:limLoc m:val="undOvr"/>
+              <m:subHide m:val="1"/>
+              <m:supHide m:val="1"/>
+              <m:ctrlPr>
+                <w:rPr>
+                  <w:rFonts w:ascii="Cambria Math" w:hAnsi="Cambria Math"/>
+                  <w:i/>
+                </w:rPr>
+              </m:ctrlPr>
+            </m:naryPr>
+            <m:sub/>
+            <m:sup/>
+            <m:e>
+              <m:sSub>
+                <m:sSubPr>
+                  <m:ctrlPr>
+                    <w:rPr>
+                      <w:rFonts w:ascii="Cambria Math" w:hAnsi="Cambria Math"/>
+                      <w:i/>
+                    </w:rPr>
+                  </m:ctrlPr>
+                </m:sSubPr>
+                <m:e>
+                  <m:r>
+                    <w:rPr>
+                      <w:rFonts w:ascii="Cambria Math" w:hAnsi="Cambria Math"/>
+                    </w:rPr>
+                    <m:t>Y</m:t>
+                  </m:r>
+                </m:e>
+                <m:sub>
+                  <m:r>
+                    <w:rPr>
+                      <w:rFonts w:ascii="Cambria Math" w:hAnsi="Cambria Math"/>
+                    </w:rPr>
+                    <m:t>i</m:t>
+                  </m:r>
+                </m:sub>
+              </m:sSub>
+            </m:e>
+          </m:nary>
+          <m:r>
+            <w:rPr>
+              <w:rFonts w:ascii="Cambria Math" w:hAnsi="Cambria Math"/>
+            </w:rPr>
+            <m:t>=</m:t>
+          </m:r>
+          <m:nary>
+            <m:naryPr>
+              <m:chr m:val="∑"/>
+              <m:limLoc m:val="undOvr"/>
+              <m:subHide m:val="1"/>
+              <m:supHide m:val="1"/>
+              <m:ctrlPr>
+                <w:rPr>
+                  <w:rFonts w:ascii="Cambria Math" w:hAnsi="Cambria Math"/>
+                  <w:i/>
+                </w:rPr>
+              </m:ctrlPr>
+            </m:naryPr>
+            <m:sub/>
+            <m:sup/>
+            <m:e>
+              <m:f>
+                <m:fPr>
+                  <m:ctrlPr>
+                    <w:rPr>
+                      <w:rFonts w:ascii="Cambria Math" w:hAnsi="Cambria Math"/>
+                      <w:i/>
+                    </w:rPr>
+                  </m:ctrlPr>
+                </m:fPr>
+                <m:num>
+                  <m:r>
+                    <w:rPr>
+                      <w:rFonts w:ascii="Cambria Math" w:hAnsi="Cambria Math"/>
+                    </w:rPr>
+                    <m:t>1</m:t>
+                  </m:r>
+                </m:num>
+                <m:den>
+                  <m:sSub>
+                    <m:sSubPr>
+                      <m:ctrlPr>
+                        <w:rPr>
+                          <w:rFonts w:ascii="Cambria Math" w:hAnsi="Cambria Math"/>
+                          <w:i/>
+                        </w:rPr>
+                      </m:ctrlPr>
+                    </m:sSubPr>
+                    <m:e>
+                      <m:r>
+                        <w:rPr>
+                          <w:rFonts w:ascii="Cambria Math" w:hAnsi="Cambria Math"/>
+                        </w:rPr>
+                        <m:t>y</m:t>
+                      </m:r>
+                    </m:e>
+                    <m:sub>
+                      <m:r>
+                        <w:rPr>
+                          <w:rFonts w:ascii="Cambria Math" w:hAnsi="Cambria Math"/>
+                        </w:rPr>
+                        <m:t>i</m:t>
+                      </m:r>
+                    </m:sub>
+                  </m:sSub>
+                </m:den>
+              </m:f>
+            </m:e>
+          </m:nary>
+        </m:oMath>
+      </m:oMathPara>
+    </w:p>
+    <w:p>
+      <w:pPr>
+        <w:pStyle w:val="Prrafodelista"/>
+        <w:rPr>
+          <w:rFonts w:ascii="Abyssinica SIL" w:hAnsi="Abyssinica SIL"/>
+        </w:rPr>
+      </w:pPr>
+      <m:oMathPara>
+        <m:oMath>
+          <m:r>
+            <w:rPr>
+              <w:rFonts w:ascii="Cambria Math" w:hAnsi="Cambria Math"/>
+            </w:rPr>
+            <m:t>B</m:t>
+          </m:r>
+          <m:r>
+            <w:rPr>
+              <w:rFonts w:ascii="Cambria Math" w:hAnsi="Cambria Math"/>
+            </w:rPr>
+            <m:t>.</m:t>
+          </m:r>
+          <m:nary>
+            <m:naryPr>
+              <m:chr m:val="∑"/>
+              <m:limLoc m:val="undOvr"/>
+              <m:subHide m:val="1"/>
+              <m:supHide m:val="1"/>
+              <m:ctrlPr>
+                <w:rPr>
+                  <w:rFonts w:ascii="Cambria Math" w:hAnsi="Cambria Math"/>
+                  <w:i/>
+                </w:rPr>
+              </m:ctrlPr>
+            </m:naryPr>
+            <m:sub/>
+            <m:sup/>
+            <m:e>
+              <m:sSub>
+                <m:sSubPr>
+                  <m:ctrlPr>
+                    <w:rPr>
+                      <w:rFonts w:ascii="Cambria Math" w:hAnsi="Cambria Math"/>
+                      <w:i/>
+                    </w:rPr>
+                  </m:ctrlPr>
+                </m:sSubPr>
+                <m:e>
+                  <m:r>
+                    <w:rPr>
+                      <w:rFonts w:ascii="Cambria Math" w:hAnsi="Cambria Math"/>
+                    </w:rPr>
+                    <m:t>x</m:t>
+                  </m:r>
+                </m:e>
+                <m:sub>
+                  <m:r>
+                    <w:rPr>
+                      <w:rFonts w:ascii="Cambria Math" w:hAnsi="Cambria Math"/>
+                    </w:rPr>
+                    <m:t>i</m:t>
+                  </m:r>
+                </m:sub>
+              </m:sSub>
+            </m:e>
+          </m:nary>
+          <m:r>
+            <w:rPr>
+              <w:rFonts w:ascii="Cambria Math" w:hAnsi="Cambria Math"/>
+            </w:rPr>
+            <m:t>+</m:t>
+          </m:r>
+          <m:r>
+            <w:rPr>
+              <w:rFonts w:ascii="Cambria Math" w:hAnsi="Cambria Math"/>
+            </w:rPr>
+            <m:t>A</m:t>
+          </m:r>
+          <m:nary>
+            <m:naryPr>
+              <m:chr m:val="∑"/>
+              <m:limLoc m:val="undOvr"/>
+              <m:subHide m:val="1"/>
+              <m:supHide m:val="1"/>
+              <m:ctrlPr>
+                <w:rPr>
+                  <w:rFonts w:ascii="Cambria Math" w:hAnsi="Cambria Math"/>
+                  <w:i/>
+                </w:rPr>
+              </m:ctrlPr>
+            </m:naryPr>
+            <m:sub/>
+            <m:sup/>
+            <m:e>
+              <m:sSup>
+                <m:sSupPr>
+                  <m:ctrlPr>
+                    <w:rPr>
+                      <w:rFonts w:ascii="Cambria Math" w:hAnsi="Cambria Math"/>
+                      <w:i/>
+                    </w:rPr>
+                  </m:ctrlPr>
+                </m:sSupPr>
+                <m:e>
+                  <m:sSub>
+                    <m:sSubPr>
+                      <m:ctrlPr>
+                        <w:rPr>
+                          <w:rFonts w:ascii="Cambria Math" w:hAnsi="Cambria Math"/>
+                          <w:i/>
+                        </w:rPr>
+                      </m:ctrlPr>
+                    </m:sSubPr>
+                    <m:e>
+                      <m:r>
+                        <w:rPr>
+                          <w:rFonts w:ascii="Cambria Math" w:hAnsi="Cambria Math"/>
+                        </w:rPr>
+                        <m:t>x</m:t>
+                      </m:r>
+                    </m:e>
+                    <m:sub>
+                      <m:r>
+                        <w:rPr>
+                          <w:rFonts w:ascii="Cambria Math" w:hAnsi="Cambria Math"/>
+                        </w:rPr>
+                        <m:t>i</m:t>
+                      </m:r>
+                    </m:sub>
+                  </m:sSub>
+                </m:e>
+                <m:sup>
+                  <m:r>
+                    <w:rPr>
+                      <w:rFonts w:ascii="Cambria Math" w:hAnsi="Cambria Math"/>
+                    </w:rPr>
+                    <m:t>2</m:t>
+                  </m:r>
+                </m:sup>
+              </m:sSup>
+            </m:e>
+          </m:nary>
+          <m:r>
+            <w:rPr>
+              <w:rFonts w:ascii="Cambria Math" w:hAnsi="Cambria Math"/>
+            </w:rPr>
+            <m:t>=</m:t>
+          </m:r>
+          <m:nary>
+            <m:naryPr>
+              <m:chr m:val="∑"/>
+              <m:limLoc m:val="undOvr"/>
+              <m:subHide m:val="1"/>
+              <m:supHide m:val="1"/>
+              <m:ctrlPr>
+                <w:rPr>
+                  <w:rFonts w:ascii="Cambria Math" w:hAnsi="Cambria Math"/>
+                  <w:i/>
+                </w:rPr>
+              </m:ctrlPr>
+            </m:naryPr>
+            <m:sub/>
+            <m:sup/>
+            <m:e>
+              <m:sSub>
+                <m:sSubPr>
+                  <m:ctrlPr>
+                    <w:rPr>
+                      <w:rFonts w:ascii="Cambria Math" w:hAnsi="Cambria Math"/>
+                      <w:i/>
+                    </w:rPr>
+                  </m:ctrlPr>
+                </m:sSubPr>
+                <m:e>
+                  <m:r>
+                    <w:rPr>
+                      <w:rFonts w:ascii="Cambria Math" w:hAnsi="Cambria Math"/>
+                    </w:rPr>
+                    <m:t>Y</m:t>
+                  </m:r>
+                </m:e>
+                <m:sub>
+                  <m:r>
+                    <w:rPr>
+                      <w:rFonts w:ascii="Cambria Math" w:hAnsi="Cambria Math"/>
+                    </w:rPr>
+                    <m:t>i</m:t>
+                  </m:r>
+                </m:sub>
+              </m:sSub>
+            </m:e>
+          </m:nary>
+          <m:r>
+            <w:rPr>
+              <w:rFonts w:ascii="Cambria Math" w:hAnsi="Cambria Math"/>
+            </w:rPr>
+            <m:t>*</m:t>
+          </m:r>
+          <m:sSub>
+            <m:sSubPr>
+              <m:ctrlPr>
+                <w:rPr>
+                  <w:rFonts w:ascii="Cambria Math" w:hAnsi="Cambria Math"/>
+                  <w:i/>
+                </w:rPr>
+              </m:ctrlPr>
+            </m:sSubPr>
+            <m:e>
+              <m:r>
+                <w:rPr>
+                  <w:rFonts w:ascii="Cambria Math" w:hAnsi="Cambria Math"/>
+                </w:rPr>
+                <m:t>x</m:t>
+              </m:r>
+            </m:e>
+            <m:sub>
+              <m:r>
+                <w:rPr>
+                  <w:rFonts w:ascii="Cambria Math" w:hAnsi="Cambria Math"/>
+                </w:rPr>
+                <m:t>i</m:t>
+              </m:r>
+            </m:sub>
+          </m:sSub>
+          <m:r>
+            <w:rPr>
+              <w:rFonts w:ascii="Cambria Math" w:hAnsi="Cambria Math"/>
+            </w:rPr>
+            <m:t>=</m:t>
+          </m:r>
+          <m:nary>
+            <m:naryPr>
+              <m:chr m:val="∑"/>
+              <m:limLoc m:val="undOvr"/>
+              <m:subHide m:val="1"/>
+              <m:supHide m:val="1"/>
+              <m:ctrlPr>
+                <w:rPr>
+                  <w:rFonts w:ascii="Cambria Math" w:hAnsi="Cambria Math"/>
+                  <w:i/>
+                </w:rPr>
+              </m:ctrlPr>
+            </m:naryPr>
+            <m:sub/>
+            <m:sup/>
+            <m:e>
+              <m:f>
+                <m:fPr>
+                  <m:ctrlPr>
+                    <w:rPr>
+                      <w:rFonts w:ascii="Cambria Math" w:hAnsi="Cambria Math"/>
+                      <w:i/>
+                    </w:rPr>
+                  </m:ctrlPr>
+                </m:fPr>
+                <m:num>
+                  <m:sSub>
+                    <m:sSubPr>
+                      <m:ctrlPr>
+                        <w:rPr>
+                          <w:rFonts w:ascii="Cambria Math" w:hAnsi="Cambria Math"/>
+                          <w:i/>
+                        </w:rPr>
+                      </m:ctrlPr>
+                    </m:sSubPr>
+                    <m:e>
+                      <m:r>
+                        <w:rPr>
+                          <w:rFonts w:ascii="Cambria Math" w:hAnsi="Cambria Math"/>
+                        </w:rPr>
+                        <m:t>x</m:t>
+                      </m:r>
+                    </m:e>
+                    <m:sub>
+                      <m:r>
+                        <w:rPr>
+                          <w:rFonts w:ascii="Cambria Math" w:hAnsi="Cambria Math"/>
+                        </w:rPr>
+                        <m:t>i</m:t>
+                      </m:r>
+                    </m:sub>
+                  </m:sSub>
+                </m:num>
+                <m:den>
+                  <m:sSub>
+                    <m:sSubPr>
+                      <m:ctrlPr>
+                        <w:rPr>
+                          <w:rFonts w:ascii="Cambria Math" w:hAnsi="Cambria Math"/>
+                          <w:i/>
+                        </w:rPr>
+                      </m:ctrlPr>
+                    </m:sSubPr>
+                    <m:e>
+                      <m:r>
+                        <w:rPr>
+                          <w:rFonts w:ascii="Cambria Math" w:hAnsi="Cambria Math"/>
+                        </w:rPr>
+                        <m:t>y</m:t>
+                      </m:r>
+                    </m:e>
+                    <m:sub>
+                      <m:r>
+                        <w:rPr>
+                          <w:rFonts w:ascii="Cambria Math" w:hAnsi="Cambria Math"/>
+                        </w:rPr>
+                        <m:t>i</m:t>
+                      </m:r>
+                    </m:sub>
+                  </m:sSub>
+                </m:den>
+              </m:f>
+              <m:r>
+                <w:rPr>
+                  <w:rFonts w:ascii="Cambria Math" w:hAnsi="Cambria Math"/>
+                </w:rPr>
+                <m:t xml:space="preserve"> </m:t>
+              </m:r>
+            </m:e>
+          </m:nary>
+        </m:oMath>
+      </m:oMathPara>
+    </w:p>
+    <w:p>
+      <w:pPr>
+        <w:pStyle w:val="Prrafodelista"/>
+        <w:rPr>
+          <w:rFonts w:ascii="Abyssinica SIL" w:hAnsi="Abyssinica SIL"/>
+        </w:rPr>
+      </w:pPr>
+    </w:p>
+    <w:p>
+      <w:pPr>
+        <w:rPr>
+          <w:rFonts w:ascii="Abyssinica SIL" w:hAnsi="Abyssinica SIL"/>
+        </w:rPr>
+      </w:pPr>
+      <m:oMathPara>
+        <m:oMath>
+          <m:r>
+            <w:rPr>
+              <w:rFonts w:ascii="Cambria Math" w:hAnsi="Cambria Math" w:cs="Mangal"/>
+              <w:szCs w:val="21"/>
+            </w:rPr>
+            <m:t xml:space="preserve">con </m:t>
+          </m:r>
+          <m:nary>
+            <m:naryPr>
+              <m:chr m:val="∑"/>
+              <m:limLoc m:val="undOvr"/>
+              <m:subHide m:val="1"/>
+              <m:supHide m:val="1"/>
+              <m:ctrlPr>
+                <w:rPr>
+                  <w:rFonts w:ascii="Cambria Math" w:hAnsi="Cambria Math" w:cs="Mangal"/>
+                  <w:i/>
+                  <w:szCs w:val="21"/>
+                </w:rPr>
+              </m:ctrlPr>
+            </m:naryPr>
+            <m:sub/>
+            <m:sup/>
+            <m:e>
+              <m:sSub>
+                <m:sSubPr>
+                  <m:ctrlPr>
+                    <w:rPr>
+                      <w:rFonts w:ascii="Cambria Math" w:hAnsi="Cambria Math" w:cs="Mangal"/>
+                      <w:i/>
+                      <w:szCs w:val="21"/>
+                    </w:rPr>
+                  </m:ctrlPr>
+                </m:sSubPr>
+                <m:e>
+                  <m:r>
+                    <w:rPr>
+                      <w:rFonts w:ascii="Cambria Math" w:hAnsi="Cambria Math"/>
+                    </w:rPr>
+                    <m:t>x</m:t>
+                  </m:r>
+                </m:e>
+                <m:sub>
+                  <m:r>
+                    <w:rPr>
+                      <w:rFonts w:ascii="Cambria Math" w:hAnsi="Cambria Math"/>
+                    </w:rPr>
+                    <m:t>i</m:t>
+                  </m:r>
+                </m:sub>
+              </m:sSub>
+            </m:e>
+          </m:nary>
+          <m:r>
+            <w:rPr>
+              <w:rFonts w:ascii="Cambria Math" w:hAnsi="Cambria Math"/>
+            </w:rPr>
+            <m:t>=42,7</m:t>
+          </m:r>
+        </m:oMath>
+      </m:oMathPara>
+    </w:p>
+    <w:p>
+      <w:pPr>
+        <w:rPr>
+          <w:rFonts w:ascii="Abyssinica SIL" w:hAnsi="Abyssinica SIL"/>
+          <w:szCs w:val="21"/>
+        </w:rPr>
+      </w:pPr>
+      <m:oMathPara>
+        <m:oMath>
+          <m:nary>
+            <m:naryPr>
+              <m:chr m:val="∑"/>
+              <m:limLoc m:val="undOvr"/>
+              <m:subHide m:val="1"/>
+              <m:supHide m:val="1"/>
+              <m:ctrlPr>
+                <w:rPr>
+                  <w:rFonts w:ascii="Cambria Math" w:hAnsi="Cambria Math" w:cs="Mangal"/>
+                  <w:i/>
+                  <w:szCs w:val="21"/>
+                </w:rPr>
+              </m:ctrlPr>
+            </m:naryPr>
+            <m:sub/>
+            <m:sup/>
+            <m:e>
+              <m:sSup>
+                <m:sSupPr>
+                  <m:ctrlPr>
+                    <w:rPr>
+                      <w:rFonts w:ascii="Cambria Math" w:hAnsi="Cambria Math" w:cs="Mangal"/>
+                      <w:i/>
+                      <w:szCs w:val="21"/>
+                    </w:rPr>
+                  </m:ctrlPr>
+                </m:sSupPr>
+                <m:e>
+                  <m:sSub>
+                    <m:sSubPr>
+                      <m:ctrlPr>
+                        <w:rPr>
+                          <w:rFonts w:ascii="Cambria Math" w:hAnsi="Cambria Math" w:cs="Mangal"/>
+                          <w:i/>
+                          <w:szCs w:val="21"/>
+                        </w:rPr>
+                      </m:ctrlPr>
+                    </m:sSubPr>
+                    <m:e>
+                      <m:r>
+                        <w:rPr>
+                          <w:rFonts w:ascii="Cambria Math" w:hAnsi="Cambria Math"/>
+                        </w:rPr>
+                        <m:t>x</m:t>
+                      </m:r>
+                    </m:e>
+                    <m:sub>
+                      <m:r>
+                        <w:rPr>
+                          <w:rFonts w:ascii="Cambria Math" w:hAnsi="Cambria Math"/>
+                        </w:rPr>
+                        <m:t>i</m:t>
+                      </m:r>
+                    </m:sub>
+                  </m:sSub>
+                </m:e>
+                <m:sup>
+                  <m:r>
+                    <w:rPr>
+                      <w:rFonts w:ascii="Cambria Math" w:hAnsi="Cambria Math"/>
+                    </w:rPr>
+                    <m:t>2</m:t>
+                  </m:r>
+                </m:sup>
+              </m:sSup>
+            </m:e>
+          </m:nary>
+          <m:r>
+            <w:rPr>
+              <w:rFonts w:ascii="Cambria Math" w:hAnsi="Cambria Math"/>
+              <w:szCs w:val="21"/>
+            </w:rPr>
+            <m:t>=203,91</m:t>
+          </m:r>
+        </m:oMath>
+      </m:oMathPara>
+    </w:p>
+    <w:p>
+      <w:pPr>
+        <w:rPr>
+          <w:rFonts w:ascii="Abyssinica SIL" w:hAnsi="Abyssinica SIL"/>
+          <w:szCs w:val="21"/>
+        </w:rPr>
+      </w:pPr>
+      <m:oMathPara>
+        <m:oMath>
+          <m:nary>
+            <m:naryPr>
+              <m:chr m:val="∑"/>
+              <m:limLoc m:val="undOvr"/>
+              <m:subHide m:val="1"/>
+              <m:supHide m:val="1"/>
+              <m:ctrlPr>
+                <w:rPr>
+                  <w:rFonts w:ascii="Cambria Math" w:hAnsi="Cambria Math"/>
+                  <w:i/>
+                </w:rPr>
+              </m:ctrlPr>
+            </m:naryPr>
+            <m:sub/>
+            <m:sup/>
+            <m:e>
+              <m:f>
+                <m:fPr>
+                  <m:ctrlPr>
+                    <w:rPr>
+                      <w:rFonts w:ascii="Cambria Math" w:hAnsi="Cambria Math"/>
+                      <w:i/>
+                    </w:rPr>
+                  </m:ctrlPr>
+                </m:fPr>
+                <m:num>
+                  <m:r>
+                    <w:rPr>
+                      <w:rFonts w:ascii="Cambria Math" w:hAnsi="Cambria Math"/>
+                    </w:rPr>
+                    <m:t>1</m:t>
+                  </m:r>
+                </m:num>
+                <m:den>
+                  <m:sSub>
+                    <m:sSubPr>
+                      <m:ctrlPr>
+                        <w:rPr>
+                          <w:rFonts w:ascii="Cambria Math" w:hAnsi="Cambria Math" w:cs="Mangal"/>
+                          <w:i/>
+                          <w:szCs w:val="21"/>
+                        </w:rPr>
+                      </m:ctrlPr>
+                    </m:sSubPr>
+                    <m:e>
+                      <m:r>
+                        <w:rPr>
+                          <w:rFonts w:ascii="Cambria Math" w:hAnsi="Cambria Math"/>
+                        </w:rPr>
+                        <m:t>y</m:t>
+                      </m:r>
+                    </m:e>
+                    <m:sub>
+                      <m:r>
+                        <w:rPr>
+                          <w:rFonts w:ascii="Cambria Math" w:hAnsi="Cambria Math"/>
+                        </w:rPr>
+                        <m:t>i</m:t>
+                      </m:r>
+                    </m:sub>
+                  </m:sSub>
+                </m:den>
+              </m:f>
+            </m:e>
+          </m:nary>
+          <m:r>
+            <w:rPr>
+              <w:rFonts w:ascii="Cambria Math" w:hAnsi="Cambria Math"/>
+            </w:rPr>
+            <m:t>=falta</m:t>
+          </m:r>
+        </m:oMath>
+      </m:oMathPara>
+    </w:p>
+    <w:p>
+      <w:pPr>
+        <w:rPr>
+          <w:rFonts w:ascii="Abyssinica SIL" w:hAnsi="Abyssinica SIL"/>
+        </w:rPr>
+      </w:pPr>
+      <m:oMathPara>
+        <m:oMath>
+          <m:nary>
+            <m:naryPr>
+              <m:chr m:val="∑"/>
+              <m:limLoc m:val="undOvr"/>
+              <m:subHide m:val="1"/>
+              <m:supHide m:val="1"/>
+              <m:ctrlPr>
+                <w:rPr>
+                  <w:rFonts w:ascii="Cambria Math" w:hAnsi="Cambria Math"/>
+                  <w:i/>
+                </w:rPr>
+              </m:ctrlPr>
+            </m:naryPr>
+            <m:sub/>
+            <m:sup/>
+            <m:e>
+              <m:sSub>
+                <m:sSubPr>
+                  <m:ctrlPr>
+                    <w:rPr>
+                      <w:rFonts w:ascii="Cambria Math" w:hAnsi="Cambria Math"/>
+                      <w:i/>
+                    </w:rPr>
+                  </m:ctrlPr>
+                </m:sSubPr>
+                <m:e>
+                  <m:r>
+                    <w:rPr>
+                      <w:rFonts w:ascii="Cambria Math" w:hAnsi="Cambria Math"/>
+                    </w:rPr>
+                    <m:t>Y</m:t>
+                  </m:r>
+                </m:e>
+                <m:sub>
+                  <m:r>
+                    <w:rPr>
+                      <w:rFonts w:ascii="Cambria Math" w:hAnsi="Cambria Math"/>
+                    </w:rPr>
+                    <m:t>i</m:t>
+                  </m:r>
+                </m:sub>
+              </m:sSub>
+            </m:e>
+          </m:nary>
+          <m:r>
+            <w:rPr>
+              <w:rFonts w:ascii="Cambria Math" w:hAnsi="Cambria Math"/>
+            </w:rPr>
+            <m:t>*</m:t>
+          </m:r>
+          <m:sSub>
+            <m:sSubPr>
+              <m:ctrlPr>
+                <w:rPr>
+                  <w:rFonts w:ascii="Cambria Math" w:hAnsi="Cambria Math"/>
+                  <w:i/>
+                </w:rPr>
+              </m:ctrlPr>
+            </m:sSubPr>
+            <m:e>
+              <m:r>
+                <w:rPr>
+                  <w:rFonts w:ascii="Cambria Math" w:hAnsi="Cambria Math"/>
+                </w:rPr>
+                <m:t>x</m:t>
+              </m:r>
+            </m:e>
+            <m:sub>
+              <m:r>
+                <w:rPr>
+                  <w:rFonts w:ascii="Cambria Math" w:hAnsi="Cambria Math"/>
+                </w:rPr>
+                <m:t>i</m:t>
+              </m:r>
+            </m:sub>
+          </m:sSub>
+          <m:r>
+            <w:rPr>
+              <w:rFonts w:ascii="Cambria Math" w:hAnsi="Cambria Math"/>
+            </w:rPr>
+            <m:t>=</m:t>
+          </m:r>
+          <m:nary>
+            <m:naryPr>
+              <m:chr m:val="∑"/>
+              <m:limLoc m:val="undOvr"/>
+              <m:subHide m:val="1"/>
+              <m:supHide m:val="1"/>
+              <m:ctrlPr>
+                <w:rPr>
+                  <w:rFonts w:ascii="Cambria Math" w:hAnsi="Cambria Math"/>
+                  <w:i/>
+                </w:rPr>
+              </m:ctrlPr>
+            </m:naryPr>
+            <m:sub/>
+            <m:sup/>
+            <m:e>
+              <m:f>
+                <m:fPr>
+                  <m:ctrlPr>
+                    <w:rPr>
+                      <w:rFonts w:ascii="Cambria Math" w:hAnsi="Cambria Math"/>
+                      <w:i/>
+                    </w:rPr>
+                  </m:ctrlPr>
+                </m:fPr>
+                <m:num>
+                  <m:sSub>
+                    <m:sSubPr>
+                      <m:ctrlPr>
+                        <w:rPr>
+                          <w:rFonts w:ascii="Cambria Math" w:hAnsi="Cambria Math"/>
+                          <w:i/>
+                        </w:rPr>
+                      </m:ctrlPr>
+                    </m:sSubPr>
+                    <m:e>
+                      <m:r>
+                        <w:rPr>
+                          <w:rFonts w:ascii="Cambria Math" w:hAnsi="Cambria Math"/>
+                        </w:rPr>
+                        <m:t>x</m:t>
+                      </m:r>
+                    </m:e>
+                    <m:sub>
+                      <m:r>
+                        <w:rPr>
+                          <w:rFonts w:ascii="Cambria Math" w:hAnsi="Cambria Math"/>
+                        </w:rPr>
+                        <m:t>i</m:t>
+                      </m:r>
+                    </m:sub>
+                  </m:sSub>
+                </m:num>
+                <m:den>
+                  <m:sSub>
+                    <m:sSubPr>
+                      <m:ctrlPr>
+                        <w:rPr>
+                          <w:rFonts w:ascii="Cambria Math" w:hAnsi="Cambria Math"/>
+                          <w:i/>
+                        </w:rPr>
+                      </m:ctrlPr>
+                    </m:sSubPr>
+                    <m:e>
+                      <m:r>
+                        <w:rPr>
+                          <w:rFonts w:ascii="Cambria Math" w:hAnsi="Cambria Math"/>
+                        </w:rPr>
+                        <m:t>y</m:t>
+                      </m:r>
+                    </m:e>
+                    <m:sub>
+                      <m:r>
+                        <w:rPr>
+                          <w:rFonts w:ascii="Cambria Math" w:hAnsi="Cambria Math"/>
+                        </w:rPr>
+                        <m:t>i</m:t>
+                      </m:r>
+                    </m:sub>
+                  </m:sSub>
+                </m:den>
+              </m:f>
+              <m:r>
+                <w:rPr>
+                  <w:rFonts w:ascii="Cambria Math" w:hAnsi="Cambria Math"/>
+                </w:rPr>
+                <m:t xml:space="preserve"> </m:t>
+              </m:r>
+            </m:e>
+          </m:nary>
+          <m:r>
+            <w:rPr>
+              <w:rFonts w:ascii="Cambria Math" w:hAnsi="Cambria Math"/>
+            </w:rPr>
+            <m:t>=falta</m:t>
+          </m:r>
+        </m:oMath>
+      </m:oMathPara>
+    </w:p>
+    <w:p>
+      <w:pPr>
+        <w:rPr>
+          <w:rFonts w:ascii="Abyssinica SIL" w:hAnsi="Abyssinica SIL"/>
+        </w:rPr>
+      </w:pPr>
+      <w:r>
+        <w:rPr>
+          <w:rFonts w:ascii="Abyssinica SIL" w:hAnsi="Abyssinica SIL"/>
+        </w:rPr>
+        <w:t xml:space="preserve">Resolviendo el sistema se tienen B = </w:t>
+      </w:r>
+      <w:proofErr w:type="gramStart"/>
+      <w:r>
+        <w:rPr>
+          <w:rFonts w:ascii="Abyssinica SIL" w:hAnsi="Abyssinica SIL"/>
+        </w:rPr>
+        <w:t>falta  ,</w:t>
+      </w:r>
+      <w:proofErr w:type="gramEnd"/>
+      <w:r>
+        <w:rPr>
+          <w:rFonts w:ascii="Abyssinica SIL" w:hAnsi="Abyssinica SIL"/>
+        </w:rPr>
+        <w:t xml:space="preserve"> A= falta</w:t>
+      </w:r>
+    </w:p>
+    <w:p>
+      <w:pPr>
+        <w:rPr>
+          <w:rFonts w:ascii="Abyssinica SIL" w:hAnsi="Abyssinica SIL"/>
+        </w:rPr>
+      </w:pPr>
+    </w:p>
+    <w:p>
+      <w:pPr>
+        <w:rPr>
+          <w:rFonts w:ascii="Abyssinica SIL" w:hAnsi="Abyssinica SIL"/>
+        </w:rPr>
+      </w:pPr>
+    </w:p>
+    <w:p>
+      <w:pPr>
+        <w:rPr>
+          <w:rFonts w:ascii="Abyssinica SIL" w:hAnsi="Abyssinica SIL"/>
+        </w:rPr>
+      </w:pPr>
+    </w:p>
+    <w:p>
+      <w:pPr>
+        <w:pStyle w:val="Prrafodelista"/>
+        <w:numPr>
+          <w:ilvl w:val="0"/>
+          <w:numId w:val="1"/>
+        </w:numPr>
+        <w:rPr>
+          <w:rFonts w:ascii="Abyssinica SIL" w:hAnsi="Abyssinica SIL"/>
+        </w:rPr>
+      </w:pPr>
+      <w:r>
+        <w:rPr>
+          <w:rFonts w:ascii="Abyssinica SIL" w:hAnsi="Abyssinica SIL"/>
+        </w:rPr>
+        <w:t xml:space="preserve">Ajustar a un modelo  y = a </w:t>
+      </w:r>
+      <w:proofErr w:type="spellStart"/>
+      <w:r>
+        <w:rPr>
+          <w:rFonts w:ascii="Abyssinica SIL" w:hAnsi="Abyssinica SIL"/>
+        </w:rPr>
+        <w:t>b</w:t>
+      </w:r>
+      <w:r>
+        <w:rPr>
+          <w:rFonts w:ascii="Abyssinica SIL" w:hAnsi="Abyssinica SIL"/>
+          <w:vertAlign w:val="superscript"/>
+        </w:rPr>
+        <w:t>x</w:t>
+      </w:r>
+      <w:proofErr w:type="spellEnd"/>
+    </w:p>
+    <w:p>
+      <w:pPr>
+        <w:rPr>
+          <w:rFonts w:ascii="Abyssinica SIL" w:hAnsi="Abyssinica SIL"/>
+        </w:rPr>
+      </w:pPr>
+      <m:oMathPara>
+        <m:oMath>
+          <m:r>
+            <w:rPr>
+              <w:rFonts w:ascii="Cambria Math" w:hAnsi="Cambria Math"/>
+            </w:rPr>
+            <m:t>y=a</m:t>
+          </m:r>
+          <m:sSup>
+            <m:sSupPr>
+              <m:ctrlPr>
+                <w:rPr>
+                  <w:rFonts w:ascii="Cambria Math" w:hAnsi="Cambria Math"/>
+                  <w:i/>
+                </w:rPr>
+              </m:ctrlPr>
+            </m:sSupPr>
+            <m:e>
+              <m:r>
+                <w:rPr>
+                  <w:rFonts w:ascii="Cambria Math" w:hAnsi="Cambria Math"/>
+                </w:rPr>
+                <m:t>b</m:t>
+              </m:r>
+            </m:e>
+            <m:sup>
+              <m:r>
+                <w:rPr>
+                  <w:rFonts w:ascii="Cambria Math" w:hAnsi="Cambria Math"/>
+                </w:rPr>
+                <m:t>x</m:t>
+              </m:r>
+            </m:sup>
+          </m:sSup>
+          <m:r>
+            <w:rPr>
+              <w:rFonts w:ascii="Cambria Math" w:hAnsi="Cambria Math"/>
+            </w:rPr>
+            <m:t>→</m:t>
+          </m:r>
+          <m:func>
+            <m:funcPr>
+              <m:ctrlPr>
+                <w:rPr>
+                  <w:rFonts w:ascii="Cambria Math" w:hAnsi="Cambria Math"/>
+                </w:rPr>
+              </m:ctrlPr>
+            </m:funcPr>
+            <m:fName>
+              <m:r>
+                <m:rPr>
+                  <m:sty m:val="p"/>
+                </m:rPr>
+                <w:rPr>
+                  <w:rFonts w:ascii="Cambria Math" w:hAnsi="Cambria Math"/>
+                </w:rPr>
+                <m:t>ln</m:t>
+              </m:r>
+            </m:fName>
+            <m:e>
+              <m:d>
+                <m:dPr>
+                  <m:ctrlPr>
+                    <w:rPr>
+                      <w:rFonts w:ascii="Cambria Math" w:hAnsi="Cambria Math"/>
+                      <w:i/>
+                    </w:rPr>
+                  </m:ctrlPr>
+                </m:dPr>
+                <m:e>
+                  <m:r>
+                    <w:rPr>
+                      <w:rFonts w:ascii="Cambria Math" w:hAnsi="Cambria Math"/>
+                    </w:rPr>
+                    <m:t>y</m:t>
+                  </m:r>
+                </m:e>
+              </m:d>
+            </m:e>
+          </m:func>
+          <m:r>
+            <w:rPr>
+              <w:rFonts w:ascii="Cambria Math" w:hAnsi="Cambria Math"/>
+            </w:rPr>
+            <m:t>=</m:t>
+          </m:r>
+          <m:func>
+            <m:funcPr>
+              <m:ctrlPr>
+                <w:rPr>
+                  <w:rFonts w:ascii="Cambria Math" w:hAnsi="Cambria Math"/>
+                </w:rPr>
+              </m:ctrlPr>
+            </m:funcPr>
+            <m:fName>
+              <m:r>
+                <m:rPr>
+                  <m:sty m:val="p"/>
+                </m:rPr>
+                <w:rPr>
+                  <w:rFonts w:ascii="Cambria Math" w:hAnsi="Cambria Math"/>
+                </w:rPr>
+                <m:t>ln</m:t>
+              </m:r>
+            </m:fName>
+            <m:e>
+              <m:d>
+                <m:dPr>
+                  <m:ctrlPr>
+                    <w:rPr>
+                      <w:rFonts w:ascii="Cambria Math" w:hAnsi="Cambria Math"/>
+                      <w:i/>
+                    </w:rPr>
+                  </m:ctrlPr>
+                </m:dPr>
+                <m:e>
+                  <m:r>
+                    <w:rPr>
+                      <w:rFonts w:ascii="Cambria Math" w:hAnsi="Cambria Math"/>
+                    </w:rPr>
+                    <m:t>a</m:t>
+                  </m:r>
+                </m:e>
+              </m:d>
+            </m:e>
+          </m:func>
+          <m:r>
+            <w:rPr>
+              <w:rFonts w:ascii="Cambria Math" w:hAnsi="Cambria Math"/>
+            </w:rPr>
+            <m:t>+</m:t>
+          </m:r>
+          <m:r>
+            <w:rPr>
+              <w:rFonts w:ascii="Cambria Math" w:hAnsi="Cambria Math"/>
+            </w:rPr>
+            <m:t>x.ln</m:t>
+          </m:r>
+          <m:d>
+            <m:dPr>
+              <m:ctrlPr>
+                <w:rPr>
+                  <w:rFonts w:ascii="Cambria Math" w:hAnsi="Cambria Math"/>
+                  <w:i/>
+                </w:rPr>
+              </m:ctrlPr>
+            </m:dPr>
+            <m:e>
+              <m:r>
+                <w:rPr>
+                  <w:rFonts w:ascii="Cambria Math" w:hAnsi="Cambria Math"/>
+                </w:rPr>
+                <m:t>b</m:t>
+              </m:r>
+            </m:e>
+          </m:d>
+          <m:r>
+            <w:rPr>
+              <w:rFonts w:ascii="Cambria Math" w:hAnsi="Cambria Math"/>
+            </w:rPr>
+            <m:t>=Y=A+Bx</m:t>
+          </m:r>
+        </m:oMath>
+      </m:oMathPara>
+    </w:p>
+    <w:p>
+      <w:pPr>
+        <w:rPr>
+          <w:rFonts w:ascii="Abyssinica SIL" w:hAnsi="Abyssinica SIL"/>
+        </w:rPr>
+      </w:pPr>
+      <m:oMathPara>
+        <m:oMath>
+          <m:r>
+            <w:rPr>
+              <w:rFonts w:ascii="Cambria Math" w:hAnsi="Cambria Math"/>
+            </w:rPr>
+            <m:t>con</m:t>
+          </m:r>
+          <m:func>
+            <m:funcPr>
+              <m:ctrlPr>
+                <w:rPr>
+                  <w:rFonts w:ascii="Cambria Math" w:hAnsi="Cambria Math"/>
+                </w:rPr>
+              </m:ctrlPr>
+            </m:funcPr>
+            <m:fName>
+              <m:r>
+                <m:rPr>
+                  <m:sty m:val="p"/>
+                </m:rPr>
+                <w:rPr>
+                  <w:rFonts w:ascii="Cambria Math" w:hAnsi="Cambria Math"/>
+                </w:rPr>
+                <m:t>ln</m:t>
+              </m:r>
+              <m:ctrlPr>
+                <w:rPr>
+                  <w:rFonts w:ascii="Cambria Math" w:hAnsi="Cambria Math"/>
+                  <w:i/>
+                </w:rPr>
+              </m:ctrlPr>
+            </m:fName>
+            <m:e>
+              <m:d>
+                <m:dPr>
+                  <m:ctrlPr>
+                    <w:rPr>
+                      <w:rFonts w:ascii="Cambria Math" w:hAnsi="Cambria Math"/>
+                      <w:i/>
+                    </w:rPr>
+                  </m:ctrlPr>
+                </m:dPr>
+                <m:e>
+                  <m:r>
+                    <w:rPr>
+                      <w:rFonts w:ascii="Cambria Math" w:hAnsi="Cambria Math"/>
+                    </w:rPr>
+                    <m:t>a</m:t>
+                  </m:r>
+                </m:e>
+              </m:d>
+            </m:e>
+          </m:func>
+          <m:r>
+            <w:rPr>
+              <w:rFonts w:ascii="Cambria Math" w:hAnsi="Cambria Math"/>
+            </w:rPr>
+            <m:t>=a ,</m:t>
+          </m:r>
+          <m:func>
+            <m:funcPr>
+              <m:ctrlPr>
+                <w:rPr>
+                  <w:rFonts w:ascii="Cambria Math" w:hAnsi="Cambria Math"/>
+                </w:rPr>
+              </m:ctrlPr>
+            </m:funcPr>
+            <m:fName>
+              <m:r>
+                <m:rPr>
+                  <m:sty m:val="p"/>
+                </m:rPr>
+                <w:rPr>
+                  <w:rFonts w:ascii="Cambria Math" w:hAnsi="Cambria Math"/>
+                </w:rPr>
+                <m:t>ln</m:t>
+              </m:r>
+              <m:ctrlPr>
+                <w:rPr>
+                  <w:rFonts w:ascii="Cambria Math" w:hAnsi="Cambria Math"/>
+                  <w:i/>
+                </w:rPr>
+              </m:ctrlPr>
+            </m:fName>
+            <m:e>
+              <m:d>
+                <m:dPr>
+                  <m:ctrlPr>
+                    <w:rPr>
+                      <w:rFonts w:ascii="Cambria Math" w:hAnsi="Cambria Math"/>
+                      <w:i/>
+                    </w:rPr>
+                  </m:ctrlPr>
+                </m:dPr>
+                <m:e>
+                  <m:r>
+                    <w:rPr>
+                      <w:rFonts w:ascii="Cambria Math" w:hAnsi="Cambria Math"/>
+                    </w:rPr>
+                    <m:t>b</m:t>
+                  </m:r>
+                </m:e>
+              </m:d>
+            </m:e>
+          </m:func>
+          <m:r>
+            <w:rPr>
+              <w:rFonts w:ascii="Cambria Math" w:hAnsi="Cambria Math"/>
+            </w:rPr>
+            <m:t>=B</m:t>
+          </m:r>
+        </m:oMath>
+      </m:oMathPara>
+    </w:p>
+    <w:p>
+      <w:pPr>
+        <w:pStyle w:val="Prrafodelista"/>
+        <w:rPr>
+          <w:rFonts w:ascii="Abyssinica SIL" w:hAnsi="Abyssinica SIL"/>
+        </w:rPr>
+      </w:pPr>
+      <w:r>
+        <w:rPr>
+          <w:rFonts w:ascii="Abyssinica SIL" w:hAnsi="Abyssinica SIL"/>
+        </w:rPr>
+        <w:t>Se tiene el Sistema de Ecuaciones Normales (planteada en la hoja escrita en tinta)</w:t>
+      </w:r>
+    </w:p>
+    <w:p>
+      <w:pPr>
+        <w:pStyle w:val="Prrafodelista"/>
+        <w:rPr>
+          <w:rFonts w:ascii="Abyssinica SIL" w:hAnsi="Abyssinica SIL"/>
+        </w:rPr>
+      </w:pPr>
+      <m:oMathPara>
+        <m:oMath>
+          <m:r>
+            <w:rPr>
+              <w:rFonts w:ascii="Cambria Math" w:hAnsi="Cambria Math"/>
+            </w:rPr>
+            <m:t>A</m:t>
+          </m:r>
+          <m:r>
+            <w:rPr>
+              <w:rFonts w:ascii="Cambria Math" w:hAnsi="Cambria Math"/>
+            </w:rPr>
+            <m:t>.n+</m:t>
+          </m:r>
+          <m:r>
+            <w:rPr>
+              <w:rFonts w:ascii="Cambria Math" w:hAnsi="Cambria Math"/>
+            </w:rPr>
+            <m:t>B</m:t>
+          </m:r>
+          <m:nary>
+            <m:naryPr>
+              <m:chr m:val="∑"/>
+              <m:limLoc m:val="undOvr"/>
+              <m:subHide m:val="1"/>
+              <m:supHide m:val="1"/>
+              <m:ctrlPr>
+                <w:rPr>
+                  <w:rFonts w:ascii="Cambria Math" w:hAnsi="Cambria Math"/>
+                  <w:i/>
+                </w:rPr>
+              </m:ctrlPr>
+            </m:naryPr>
+            <m:sub/>
+            <m:sup/>
+            <m:e>
+              <m:sSub>
+                <m:sSubPr>
+                  <m:ctrlPr>
+                    <w:rPr>
+                      <w:rFonts w:ascii="Cambria Math" w:hAnsi="Cambria Math"/>
+                      <w:i/>
+                    </w:rPr>
+                  </m:ctrlPr>
+                </m:sSubPr>
+                <m:e>
+                  <m:r>
+                    <w:rPr>
+                      <w:rFonts w:ascii="Cambria Math" w:hAnsi="Cambria Math"/>
+                    </w:rPr>
+                    <m:t>x</m:t>
+                  </m:r>
+                </m:e>
+                <m:sub>
+                  <m:r>
+                    <w:rPr>
+                      <w:rFonts w:ascii="Cambria Math" w:hAnsi="Cambria Math"/>
+                    </w:rPr>
+                    <m:t>i</m:t>
+                  </m:r>
+                </m:sub>
+              </m:sSub>
+            </m:e>
+          </m:nary>
+          <m:r>
+            <w:rPr>
+              <w:rFonts w:ascii="Cambria Math" w:hAnsi="Cambria Math"/>
+            </w:rPr>
+            <m:t>=</m:t>
+          </m:r>
+          <m:nary>
+            <m:naryPr>
+              <m:chr m:val="∑"/>
+              <m:limLoc m:val="undOvr"/>
+              <m:subHide m:val="1"/>
+              <m:supHide m:val="1"/>
+              <m:ctrlPr>
+                <w:rPr>
+                  <w:rFonts w:ascii="Cambria Math" w:hAnsi="Cambria Math"/>
+                  <w:i/>
+                </w:rPr>
+              </m:ctrlPr>
+            </m:naryPr>
+            <m:sub/>
+            <m:sup/>
+            <m:e>
+              <m:sSub>
+                <m:sSubPr>
+                  <m:ctrlPr>
+                    <w:rPr>
+                      <w:rFonts w:ascii="Cambria Math" w:hAnsi="Cambria Math"/>
+                      <w:i/>
+                    </w:rPr>
+                  </m:ctrlPr>
+                </m:sSubPr>
+                <m:e>
+                  <m:r>
+                    <w:rPr>
+                      <w:rFonts w:ascii="Cambria Math" w:hAnsi="Cambria Math"/>
+                    </w:rPr>
+                    <m:t>Y</m:t>
+                  </m:r>
+                </m:e>
+                <m:sub>
+                  <m:r>
+                    <w:rPr>
+                      <w:rFonts w:ascii="Cambria Math" w:hAnsi="Cambria Math"/>
+                    </w:rPr>
+                    <m:t>i</m:t>
+                  </m:r>
+                </m:sub>
+              </m:sSub>
+            </m:e>
+          </m:nary>
+          <m:r>
+            <w:rPr>
+              <w:rFonts w:ascii="Cambria Math" w:hAnsi="Cambria Math"/>
+            </w:rPr>
+            <m:t>=</m:t>
+          </m:r>
+          <m:nary>
+            <m:naryPr>
+              <m:chr m:val="∑"/>
+              <m:limLoc m:val="undOvr"/>
+              <m:subHide m:val="1"/>
+              <m:supHide m:val="1"/>
+              <m:ctrlPr>
+                <w:rPr>
+                  <w:rFonts w:ascii="Cambria Math" w:hAnsi="Cambria Math"/>
+                  <w:i/>
+                </w:rPr>
+              </m:ctrlPr>
+            </m:naryPr>
+            <m:sub/>
+            <m:sup/>
+            <m:e>
+              <m:r>
+                <m:rPr>
+                  <m:sty m:val="p"/>
+                </m:rPr>
+                <w:rPr>
+                  <w:rFonts w:ascii="Cambria Math" w:hAnsi="Cambria Math"/>
+                </w:rPr>
+                <m:t>ln⁡</m:t>
+              </m:r>
+              <m:r>
+                <w:rPr>
+                  <w:rFonts w:ascii="Cambria Math" w:hAnsi="Cambria Math"/>
+                </w:rPr>
+                <m:t>(</m:t>
+              </m:r>
+              <m:sSub>
+                <m:sSubPr>
+                  <m:ctrlPr>
+                    <w:rPr>
+                      <w:rFonts w:ascii="Cambria Math" w:hAnsi="Cambria Math"/>
+                      <w:i/>
+                    </w:rPr>
+                  </m:ctrlPr>
+                </m:sSubPr>
+                <m:e>
+                  <m:r>
+                    <w:rPr>
+                      <w:rFonts w:ascii="Cambria Math" w:hAnsi="Cambria Math"/>
+                    </w:rPr>
+                    <m:t>y</m:t>
+                  </m:r>
+                </m:e>
+                <m:sub>
+                  <m:r>
+                    <w:rPr>
+                      <w:rFonts w:ascii="Cambria Math" w:hAnsi="Cambria Math"/>
+                    </w:rPr>
+                    <m:t>i</m:t>
+                  </m:r>
+                </m:sub>
+              </m:sSub>
+              <m:r>
+                <w:rPr>
+                  <w:rFonts w:ascii="Cambria Math" w:hAnsi="Cambria Math"/>
+                </w:rPr>
+                <m:t>)</m:t>
+              </m:r>
+            </m:e>
+          </m:nary>
+        </m:oMath>
+      </m:oMathPara>
+    </w:p>
+    <w:p>
+      <w:pPr>
+        <w:pStyle w:val="Prrafodelista"/>
+        <w:rPr>
+          <w:rFonts w:ascii="Abyssinica SIL" w:hAnsi="Abyssinica SIL"/>
+        </w:rPr>
+      </w:pPr>
+      <m:oMathPara>
+        <m:oMath>
+          <m:r>
+            <w:rPr>
+              <w:rFonts w:ascii="Cambria Math" w:hAnsi="Cambria Math"/>
+            </w:rPr>
+            <m:t>A</m:t>
+          </m:r>
+          <m:r>
+            <w:rPr>
+              <w:rFonts w:ascii="Cambria Math" w:hAnsi="Cambria Math"/>
+            </w:rPr>
+            <m:t>.</m:t>
+          </m:r>
+          <m:nary>
+            <m:naryPr>
+              <m:chr m:val="∑"/>
+              <m:limLoc m:val="undOvr"/>
+              <m:subHide m:val="1"/>
+              <m:supHide m:val="1"/>
+              <m:ctrlPr>
+                <w:rPr>
+                  <w:rFonts w:ascii="Cambria Math" w:hAnsi="Cambria Math"/>
+                  <w:i/>
+                </w:rPr>
+              </m:ctrlPr>
+            </m:naryPr>
+            <m:sub/>
+            <m:sup/>
+            <m:e>
+              <m:sSub>
+                <m:sSubPr>
+                  <m:ctrlPr>
+                    <w:rPr>
+                      <w:rFonts w:ascii="Cambria Math" w:hAnsi="Cambria Math"/>
+                      <w:i/>
+                    </w:rPr>
+                  </m:ctrlPr>
+                </m:sSubPr>
+                <m:e>
+                  <m:r>
+                    <w:rPr>
+                      <w:rFonts w:ascii="Cambria Math" w:hAnsi="Cambria Math"/>
+                    </w:rPr>
+                    <m:t>x</m:t>
+                  </m:r>
+                </m:e>
+                <m:sub>
+                  <m:r>
+                    <w:rPr>
+                      <w:rFonts w:ascii="Cambria Math" w:hAnsi="Cambria Math"/>
+                    </w:rPr>
+                    <m:t>i</m:t>
+                  </m:r>
+                </m:sub>
+              </m:sSub>
+            </m:e>
+          </m:nary>
+          <m:r>
+            <w:rPr>
+              <w:rFonts w:ascii="Cambria Math" w:hAnsi="Cambria Math"/>
+            </w:rPr>
+            <m:t>+</m:t>
+          </m:r>
+          <m:r>
+            <w:rPr>
+              <w:rFonts w:ascii="Cambria Math" w:hAnsi="Cambria Math"/>
+            </w:rPr>
+            <m:t>B</m:t>
+          </m:r>
+          <m:nary>
+            <m:naryPr>
+              <m:chr m:val="∑"/>
+              <m:limLoc m:val="undOvr"/>
+              <m:subHide m:val="1"/>
+              <m:supHide m:val="1"/>
+              <m:ctrlPr>
+                <w:rPr>
+                  <w:rFonts w:ascii="Cambria Math" w:hAnsi="Cambria Math"/>
+                  <w:i/>
+                </w:rPr>
+              </m:ctrlPr>
+            </m:naryPr>
+            <m:sub/>
+            <m:sup/>
+            <m:e>
+              <m:sSup>
+                <m:sSupPr>
+                  <m:ctrlPr>
+                    <w:rPr>
+                      <w:rFonts w:ascii="Cambria Math" w:hAnsi="Cambria Math"/>
+                      <w:i/>
+                    </w:rPr>
+                  </m:ctrlPr>
+                </m:sSupPr>
+                <m:e>
+                  <m:sSub>
+                    <m:sSubPr>
+                      <m:ctrlPr>
+                        <w:rPr>
+                          <w:rFonts w:ascii="Cambria Math" w:hAnsi="Cambria Math"/>
+                          <w:i/>
+                        </w:rPr>
+                      </m:ctrlPr>
+                    </m:sSubPr>
+                    <m:e>
+                      <m:r>
+                        <w:rPr>
+                          <w:rFonts w:ascii="Cambria Math" w:hAnsi="Cambria Math"/>
+                        </w:rPr>
+                        <m:t>x</m:t>
+                      </m:r>
+                    </m:e>
+                    <m:sub>
+                      <m:r>
+                        <w:rPr>
+                          <w:rFonts w:ascii="Cambria Math" w:hAnsi="Cambria Math"/>
+                        </w:rPr>
+                        <m:t>i</m:t>
+                      </m:r>
+                    </m:sub>
+                  </m:sSub>
+                </m:e>
+                <m:sup>
+                  <m:r>
+                    <w:rPr>
+                      <w:rFonts w:ascii="Cambria Math" w:hAnsi="Cambria Math"/>
+                    </w:rPr>
+                    <m:t>2</m:t>
+                  </m:r>
+                </m:sup>
+              </m:sSup>
+            </m:e>
+          </m:nary>
+          <m:r>
+            <w:rPr>
+              <w:rFonts w:ascii="Cambria Math" w:hAnsi="Cambria Math"/>
+            </w:rPr>
+            <m:t>=</m:t>
+          </m:r>
+          <m:nary>
+            <m:naryPr>
+              <m:chr m:val="∑"/>
+              <m:limLoc m:val="undOvr"/>
+              <m:subHide m:val="1"/>
+              <m:supHide m:val="1"/>
+              <m:ctrlPr>
+                <w:rPr>
+                  <w:rFonts w:ascii="Cambria Math" w:hAnsi="Cambria Math"/>
+                  <w:i/>
+                </w:rPr>
+              </m:ctrlPr>
+            </m:naryPr>
+            <m:sub/>
+            <m:sup/>
+            <m:e>
+              <m:sSub>
+                <m:sSubPr>
+                  <m:ctrlPr>
+                    <w:rPr>
+                      <w:rFonts w:ascii="Cambria Math" w:hAnsi="Cambria Math"/>
+                      <w:i/>
+                    </w:rPr>
+                  </m:ctrlPr>
+                </m:sSubPr>
+                <m:e>
+                  <m:r>
+                    <w:rPr>
+                      <w:rFonts w:ascii="Cambria Math" w:hAnsi="Cambria Math"/>
+                    </w:rPr>
+                    <m:t>Y</m:t>
+                  </m:r>
+                </m:e>
+                <m:sub>
+                  <m:r>
+                    <w:rPr>
+                      <w:rFonts w:ascii="Cambria Math" w:hAnsi="Cambria Math"/>
+                    </w:rPr>
+                    <m:t>i</m:t>
+                  </m:r>
+                </m:sub>
+              </m:sSub>
+            </m:e>
+          </m:nary>
+          <m:r>
+            <w:rPr>
+              <w:rFonts w:ascii="Cambria Math" w:hAnsi="Cambria Math"/>
+            </w:rPr>
+            <m:t>*</m:t>
+          </m:r>
+          <m:sSub>
+            <m:sSubPr>
+              <m:ctrlPr>
+                <w:rPr>
+                  <w:rFonts w:ascii="Cambria Math" w:hAnsi="Cambria Math"/>
+                  <w:i/>
+                </w:rPr>
+              </m:ctrlPr>
+            </m:sSubPr>
+            <m:e>
+              <m:r>
+                <w:rPr>
+                  <w:rFonts w:ascii="Cambria Math" w:hAnsi="Cambria Math"/>
+                </w:rPr>
+                <m:t>x</m:t>
+              </m:r>
+            </m:e>
+            <m:sub>
+              <m:r>
+                <w:rPr>
+                  <w:rFonts w:ascii="Cambria Math" w:hAnsi="Cambria Math"/>
+                </w:rPr>
+                <m:t>i</m:t>
+              </m:r>
+            </m:sub>
+          </m:sSub>
+          <m:r>
+            <w:rPr>
+              <w:rFonts w:ascii="Cambria Math" w:hAnsi="Cambria Math"/>
+            </w:rPr>
+            <m:t>=</m:t>
+          </m:r>
+          <m:nary>
+            <m:naryPr>
+              <m:chr m:val="∑"/>
+              <m:limLoc m:val="undOvr"/>
+              <m:subHide m:val="1"/>
+              <m:supHide m:val="1"/>
+              <m:ctrlPr>
+                <w:rPr>
+                  <w:rFonts w:ascii="Cambria Math" w:hAnsi="Cambria Math"/>
+                  <w:i/>
+                </w:rPr>
+              </m:ctrlPr>
+            </m:naryPr>
+            <m:sub/>
+            <m:sup/>
+            <m:e>
+              <m:func>
+                <m:funcPr>
+                  <m:ctrlPr>
+                    <w:rPr>
+                      <w:rFonts w:ascii="Cambria Math" w:hAnsi="Cambria Math"/>
+                    </w:rPr>
+                  </m:ctrlPr>
+                </m:funcPr>
+                <m:fName>
+                  <m:r>
+                    <m:rPr>
+                      <m:sty m:val="p"/>
+                    </m:rPr>
+                    <w:rPr>
+                      <w:rFonts w:ascii="Cambria Math" w:hAnsi="Cambria Math"/>
+                    </w:rPr>
+                    <m:t>ln</m:t>
+                  </m:r>
+                </m:fName>
+                <m:e>
+                  <m:d>
+                    <m:dPr>
+                      <m:ctrlPr>
+                        <w:rPr>
+                          <w:rFonts w:ascii="Cambria Math" w:hAnsi="Cambria Math"/>
+                          <w:i/>
+                        </w:rPr>
+                      </m:ctrlPr>
+                    </m:dPr>
+                    <m:e>
+                      <m:sSub>
+                        <m:sSubPr>
+                          <m:ctrlPr>
+                            <w:rPr>
+                              <w:rFonts w:ascii="Cambria Math" w:hAnsi="Cambria Math"/>
+                              <w:i/>
+                            </w:rPr>
+                          </m:ctrlPr>
+                        </m:sSubPr>
+                        <m:e>
+                          <m:r>
+                            <w:rPr>
+                              <w:rFonts w:ascii="Cambria Math" w:hAnsi="Cambria Math"/>
+                            </w:rPr>
+                            <m:t>y</m:t>
+                          </m:r>
+                        </m:e>
+                        <m:sub>
+                          <m:r>
+                            <w:rPr>
+                              <w:rFonts w:ascii="Cambria Math" w:hAnsi="Cambria Math"/>
+                            </w:rPr>
+                            <m:t>i</m:t>
+                          </m:r>
+                        </m:sub>
+                      </m:sSub>
+                    </m:e>
+                  </m:d>
+                </m:e>
+              </m:func>
+              <m:r>
+                <w:rPr>
+                  <w:rFonts w:ascii="Cambria Math" w:hAnsi="Cambria Math"/>
+                </w:rPr>
+                <m:t>*</m:t>
+              </m:r>
+              <m:sSub>
+                <m:sSubPr>
+                  <m:ctrlPr>
+                    <w:rPr>
+                      <w:rFonts w:ascii="Cambria Math" w:hAnsi="Cambria Math"/>
+                      <w:i/>
+                    </w:rPr>
+                  </m:ctrlPr>
+                </m:sSubPr>
+                <m:e>
+                  <m:r>
+                    <w:rPr>
+                      <w:rFonts w:ascii="Cambria Math" w:hAnsi="Cambria Math"/>
+                    </w:rPr>
+                    <m:t>x</m:t>
+                  </m:r>
+                </m:e>
+                <m:sub>
+                  <m:r>
+                    <w:rPr>
+                      <w:rFonts w:ascii="Cambria Math" w:hAnsi="Cambria Math"/>
+                    </w:rPr>
+                    <m:t>i</m:t>
+                  </m:r>
+                </m:sub>
+              </m:sSub>
+              <m:r>
+                <w:rPr>
+                  <w:rFonts w:ascii="Cambria Math" w:hAnsi="Cambria Math"/>
+                </w:rPr>
+                <m:t xml:space="preserve"> </m:t>
+              </m:r>
+            </m:e>
+          </m:nary>
+        </m:oMath>
+      </m:oMathPara>
+    </w:p>
+    <w:p>
+      <w:pPr>
+        <w:rPr>
+          <w:rFonts w:ascii="Abyssinica SIL" w:hAnsi="Abyssinica SIL"/>
+        </w:rPr>
+      </w:pPr>
+      <m:oMathPara>
+        <m:oMath>
+          <m:r>
+            <w:rPr>
+              <w:rFonts w:ascii="Cambria Math" w:hAnsi="Cambria Math"/>
+            </w:rPr>
+            <m:t>c</m:t>
+          </m:r>
+          <m:r>
+            <w:rPr>
+              <w:rFonts w:ascii="Cambria Math" w:hAnsi="Cambria Math" w:cs="Mangal"/>
+              <w:szCs w:val="21"/>
+            </w:rPr>
+            <m:t xml:space="preserve">con </m:t>
+          </m:r>
+          <m:nary>
+            <m:naryPr>
+              <m:chr m:val="∑"/>
+              <m:limLoc m:val="undOvr"/>
+              <m:subHide m:val="1"/>
+              <m:supHide m:val="1"/>
+              <m:ctrlPr>
+                <w:rPr>
+                  <w:rFonts w:ascii="Cambria Math" w:hAnsi="Cambria Math" w:cs="Mangal"/>
+                  <w:i/>
+                  <w:szCs w:val="21"/>
+                </w:rPr>
+              </m:ctrlPr>
+            </m:naryPr>
+            <m:sub/>
+            <m:sup/>
+            <m:e>
+              <m:sSub>
+                <m:sSubPr>
+                  <m:ctrlPr>
+                    <w:rPr>
+                      <w:rFonts w:ascii="Cambria Math" w:hAnsi="Cambria Math" w:cs="Mangal"/>
+                      <w:i/>
+                      <w:szCs w:val="21"/>
+                    </w:rPr>
+                  </m:ctrlPr>
+                </m:sSubPr>
+                <m:e>
+                  <m:r>
+                    <w:rPr>
+                      <w:rFonts w:ascii="Cambria Math" w:hAnsi="Cambria Math"/>
+                    </w:rPr>
+                    <m:t>x</m:t>
+                  </m:r>
+                </m:e>
+                <m:sub>
+                  <m:r>
+                    <w:rPr>
+                      <w:rFonts w:ascii="Cambria Math" w:hAnsi="Cambria Math"/>
+                    </w:rPr>
+                    <m:t>i</m:t>
+                  </m:r>
+                </m:sub>
+              </m:sSub>
+            </m:e>
+          </m:nary>
+          <m:r>
+            <w:rPr>
+              <w:rFonts w:ascii="Cambria Math" w:hAnsi="Cambria Math"/>
+            </w:rPr>
+            <m:t>=42,7</m:t>
+          </m:r>
+        </m:oMath>
+      </m:oMathPara>
+    </w:p>
+    <w:p>
+      <w:pPr>
+        <w:rPr>
+          <w:rFonts w:ascii="Abyssinica SIL" w:hAnsi="Abyssinica SIL"/>
+          <w:szCs w:val="21"/>
+        </w:rPr>
+      </w:pPr>
+      <m:oMathPara>
+        <m:oMath>
+          <m:nary>
+            <m:naryPr>
+              <m:chr m:val="∑"/>
+              <m:limLoc m:val="undOvr"/>
+              <m:subHide m:val="1"/>
+              <m:supHide m:val="1"/>
+              <m:ctrlPr>
+                <w:rPr>
+                  <w:rFonts w:ascii="Cambria Math" w:hAnsi="Cambria Math" w:cs="Mangal"/>
+                  <w:i/>
+                  <w:szCs w:val="21"/>
+                </w:rPr>
+              </m:ctrlPr>
+            </m:naryPr>
+            <m:sub/>
+            <m:sup/>
+            <m:e>
+              <m:sSup>
+                <m:sSupPr>
+                  <m:ctrlPr>
+                    <w:rPr>
+                      <w:rFonts w:ascii="Cambria Math" w:hAnsi="Cambria Math" w:cs="Mangal"/>
+                      <w:i/>
+                      <w:szCs w:val="21"/>
+                    </w:rPr>
+                  </m:ctrlPr>
+                </m:sSupPr>
+                <m:e>
+                  <m:sSub>
+                    <m:sSubPr>
+                      <m:ctrlPr>
+                        <w:rPr>
+                          <w:rFonts w:ascii="Cambria Math" w:hAnsi="Cambria Math" w:cs="Mangal"/>
+                          <w:i/>
+                          <w:szCs w:val="21"/>
+                        </w:rPr>
+                      </m:ctrlPr>
+                    </m:sSubPr>
+                    <m:e>
+                      <m:r>
+                        <w:rPr>
+                          <w:rFonts w:ascii="Cambria Math" w:hAnsi="Cambria Math"/>
+                        </w:rPr>
+                        <m:t>x</m:t>
+                      </m:r>
+                    </m:e>
+                    <m:sub>
+                      <m:r>
+                        <w:rPr>
+                          <w:rFonts w:ascii="Cambria Math" w:hAnsi="Cambria Math"/>
+                        </w:rPr>
+                        <m:t>i</m:t>
+                      </m:r>
+                    </m:sub>
+                  </m:sSub>
+                </m:e>
+                <m:sup>
+                  <m:r>
+                    <w:rPr>
+                      <w:rFonts w:ascii="Cambria Math" w:hAnsi="Cambria Math"/>
+                    </w:rPr>
+                    <m:t>2</m:t>
+                  </m:r>
+                </m:sup>
+              </m:sSup>
+            </m:e>
+          </m:nary>
+          <m:r>
+            <w:rPr>
+              <w:rFonts w:ascii="Cambria Math" w:hAnsi="Cambria Math"/>
+              <w:szCs w:val="21"/>
+            </w:rPr>
+            <m:t>=203,91</m:t>
+          </m:r>
+        </m:oMath>
+      </m:oMathPara>
+    </w:p>
+    <w:p>
+      <w:pPr>
+        <w:rPr>
+          <w:rFonts w:ascii="Abyssinica SIL" w:hAnsi="Abyssinica SIL"/>
+        </w:rPr>
+      </w:pPr>
+      <m:oMathPara>
+        <m:oMath>
+          <m:nary>
+            <m:naryPr>
+              <m:chr m:val="∑"/>
+              <m:limLoc m:val="undOvr"/>
+              <m:subHide m:val="1"/>
+              <m:supHide m:val="1"/>
+              <m:ctrlPr>
+                <w:rPr>
+                  <w:rFonts w:ascii="Cambria Math" w:hAnsi="Cambria Math"/>
+                  <w:i/>
+                </w:rPr>
+              </m:ctrlPr>
+            </m:naryPr>
+            <m:sub/>
+            <m:sup/>
+            <m:e>
+              <m:sSub>
+                <m:sSubPr>
+                  <m:ctrlPr>
+                    <w:rPr>
+                      <w:rFonts w:ascii="Cambria Math" w:hAnsi="Cambria Math"/>
+                      <w:i/>
+                    </w:rPr>
+                  </m:ctrlPr>
+                </m:sSubPr>
+                <m:e>
+                  <m:r>
+                    <w:rPr>
+                      <w:rFonts w:ascii="Cambria Math" w:hAnsi="Cambria Math"/>
+                    </w:rPr>
+                    <m:t>Y</m:t>
+                  </m:r>
+                </m:e>
+                <m:sub>
+                  <m:r>
+                    <w:rPr>
+                      <w:rFonts w:ascii="Cambria Math" w:hAnsi="Cambria Math"/>
+                    </w:rPr>
+                    <m:t>i</m:t>
+                  </m:r>
+                </m:sub>
+              </m:sSub>
+            </m:e>
+          </m:nary>
+          <m:r>
+            <w:rPr>
+              <w:rFonts w:ascii="Cambria Math" w:hAnsi="Cambria Math"/>
+            </w:rPr>
+            <m:t>=</m:t>
+          </m:r>
+          <m:nary>
+            <m:naryPr>
+              <m:chr m:val="∑"/>
+              <m:limLoc m:val="undOvr"/>
+              <m:subHide m:val="1"/>
+              <m:supHide m:val="1"/>
+              <m:ctrlPr>
+                <w:rPr>
+                  <w:rFonts w:ascii="Cambria Math" w:hAnsi="Cambria Math"/>
+                  <w:i/>
+                </w:rPr>
+              </m:ctrlPr>
+            </m:naryPr>
+            <m:sub/>
+            <m:sup/>
+            <m:e>
+              <m:r>
+                <m:rPr>
+                  <m:sty m:val="p"/>
+                </m:rPr>
+                <w:rPr>
+                  <w:rFonts w:ascii="Cambria Math" w:hAnsi="Cambria Math"/>
+                </w:rPr>
+                <m:t>ln⁡</m:t>
+              </m:r>
+              <m:r>
+                <w:rPr>
+                  <w:rFonts w:ascii="Cambria Math" w:hAnsi="Cambria Math"/>
+                </w:rPr>
+                <m:t>(</m:t>
+              </m:r>
+              <m:sSub>
+                <m:sSubPr>
+                  <m:ctrlPr>
+                    <w:rPr>
+                      <w:rFonts w:ascii="Cambria Math" w:hAnsi="Cambria Math" w:cs="Mangal"/>
+                      <w:i/>
+                      <w:szCs w:val="21"/>
+                    </w:rPr>
+                  </m:ctrlPr>
+                </m:sSubPr>
+                <m:e>
+                  <m:r>
+                    <w:rPr>
+                      <w:rFonts w:ascii="Cambria Math" w:hAnsi="Cambria Math"/>
+                    </w:rPr>
+                    <m:t>y</m:t>
+                  </m:r>
+                </m:e>
+                <m:sub>
+                  <m:r>
+                    <w:rPr>
+                      <w:rFonts w:ascii="Cambria Math" w:hAnsi="Cambria Math"/>
+                    </w:rPr>
+                    <m:t>i</m:t>
+                  </m:r>
+                </m:sub>
+              </m:sSub>
+              <m:r>
+                <w:rPr>
+                  <w:rFonts w:ascii="Cambria Math" w:hAnsi="Cambria Math"/>
+                </w:rPr>
+                <m:t>)</m:t>
+              </m:r>
+            </m:e>
+          </m:nary>
+          <m:r>
+            <w:rPr>
+              <w:rFonts w:ascii="Cambria Math" w:hAnsi="Cambria Math"/>
+            </w:rPr>
+            <m:t>=falta</m:t>
+          </m:r>
+        </m:oMath>
+      </m:oMathPara>
+    </w:p>
+    <w:p>
+      <w:pPr>
+        <w:rPr>
+          <w:rFonts w:ascii="Abyssinica SIL" w:hAnsi="Abyssinica SIL"/>
+          <w:szCs w:val="21"/>
+        </w:rPr>
+      </w:pPr>
+      <m:oMathPara>
+        <m:oMath>
+          <m:nary>
+            <m:naryPr>
+              <m:chr m:val="∑"/>
+              <m:limLoc m:val="undOvr"/>
+              <m:subHide m:val="1"/>
+              <m:supHide m:val="1"/>
+              <m:ctrlPr>
+                <w:rPr>
+                  <w:rFonts w:ascii="Cambria Math" w:hAnsi="Cambria Math"/>
+                  <w:i/>
+                </w:rPr>
+              </m:ctrlPr>
+            </m:naryPr>
+            <m:sub/>
+            <m:sup/>
+            <m:e>
+              <m:sSub>
+                <m:sSubPr>
+                  <m:ctrlPr>
+                    <w:rPr>
+                      <w:rFonts w:ascii="Cambria Math" w:hAnsi="Cambria Math"/>
+                      <w:i/>
+                    </w:rPr>
+                  </m:ctrlPr>
+                </m:sSubPr>
+                <m:e>
+                  <m:r>
+                    <w:rPr>
+                      <w:rFonts w:ascii="Cambria Math" w:hAnsi="Cambria Math"/>
+                    </w:rPr>
+                    <m:t>Y</m:t>
+                  </m:r>
+                </m:e>
+                <m:sub>
+                  <m:r>
+                    <w:rPr>
+                      <w:rFonts w:ascii="Cambria Math" w:hAnsi="Cambria Math"/>
+                    </w:rPr>
+                    <m:t>i</m:t>
+                  </m:r>
+                </m:sub>
+              </m:sSub>
+            </m:e>
+          </m:nary>
+          <m:r>
+            <w:rPr>
+              <w:rFonts w:ascii="Cambria Math" w:hAnsi="Cambria Math"/>
+            </w:rPr>
+            <m:t>*</m:t>
+          </m:r>
+          <m:sSub>
+            <m:sSubPr>
+              <m:ctrlPr>
+                <w:rPr>
+                  <w:rFonts w:ascii="Cambria Math" w:hAnsi="Cambria Math"/>
+                  <w:i/>
+                </w:rPr>
+              </m:ctrlPr>
+            </m:sSubPr>
+            <m:e>
+              <m:r>
+                <w:rPr>
+                  <w:rFonts w:ascii="Cambria Math" w:hAnsi="Cambria Math"/>
+                </w:rPr>
+                <m:t>x</m:t>
+              </m:r>
+            </m:e>
+            <m:sub>
+              <m:r>
+                <w:rPr>
+                  <w:rFonts w:ascii="Cambria Math" w:hAnsi="Cambria Math"/>
+                </w:rPr>
+                <m:t>i</m:t>
+              </m:r>
+            </m:sub>
+          </m:sSub>
+          <m:r>
+            <w:rPr>
+              <w:rFonts w:ascii="Cambria Math" w:hAnsi="Cambria Math"/>
+            </w:rPr>
+            <m:t>=</m:t>
+          </m:r>
+          <m:nary>
+            <m:naryPr>
+              <m:chr m:val="∑"/>
+              <m:limLoc m:val="undOvr"/>
+              <m:subHide m:val="1"/>
+              <m:supHide m:val="1"/>
+              <m:ctrlPr>
+                <w:rPr>
+                  <w:rFonts w:ascii="Cambria Math" w:hAnsi="Cambria Math"/>
+                  <w:i/>
+                </w:rPr>
+              </m:ctrlPr>
+            </m:naryPr>
+            <m:sub/>
+            <m:sup/>
+            <m:e>
+              <m:func>
+                <m:funcPr>
+                  <m:ctrlPr>
+                    <w:rPr>
+                      <w:rFonts w:ascii="Cambria Math" w:hAnsi="Cambria Math"/>
+                    </w:rPr>
+                  </m:ctrlPr>
+                </m:funcPr>
+                <m:fName>
+                  <m:r>
+                    <m:rPr>
+                      <m:sty m:val="p"/>
+                    </m:rPr>
+                    <w:rPr>
+                      <w:rFonts w:ascii="Cambria Math" w:hAnsi="Cambria Math"/>
+                    </w:rPr>
+                    <m:t>ln</m:t>
+                  </m:r>
+                </m:fName>
+                <m:e>
+                  <m:d>
+                    <m:dPr>
+                      <m:ctrlPr>
+                        <w:rPr>
+                          <w:rFonts w:ascii="Cambria Math" w:hAnsi="Cambria Math"/>
+                          <w:i/>
+                        </w:rPr>
+                      </m:ctrlPr>
+                    </m:dPr>
+                    <m:e>
+                      <m:sSub>
+                        <m:sSubPr>
+                          <m:ctrlPr>
+                            <w:rPr>
+                              <w:rFonts w:ascii="Cambria Math" w:hAnsi="Cambria Math"/>
+                              <w:i/>
+                            </w:rPr>
+                          </m:ctrlPr>
+                        </m:sSubPr>
+                        <m:e>
+                          <m:r>
+                            <w:rPr>
+                              <w:rFonts w:ascii="Cambria Math" w:hAnsi="Cambria Math"/>
+                            </w:rPr>
+                            <m:t>y</m:t>
+                          </m:r>
+                        </m:e>
+                        <m:sub>
+                          <m:r>
+                            <w:rPr>
+                              <w:rFonts w:ascii="Cambria Math" w:hAnsi="Cambria Math"/>
+                            </w:rPr>
+                            <m:t>i</m:t>
+                          </m:r>
+                        </m:sub>
+                      </m:sSub>
+                    </m:e>
+                  </m:d>
+                </m:e>
+              </m:func>
+              <m:r>
+                <w:rPr>
+                  <w:rFonts w:ascii="Cambria Math" w:hAnsi="Cambria Math"/>
+                </w:rPr>
+                <m:t>*</m:t>
+              </m:r>
+              <m:sSub>
+                <m:sSubPr>
+                  <m:ctrlPr>
+                    <w:rPr>
+                      <w:rFonts w:ascii="Cambria Math" w:hAnsi="Cambria Math"/>
+                      <w:i/>
+                    </w:rPr>
+                  </m:ctrlPr>
+                </m:sSubPr>
+                <m:e>
+                  <m:r>
+                    <w:rPr>
+                      <w:rFonts w:ascii="Cambria Math" w:hAnsi="Cambria Math"/>
+                    </w:rPr>
+                    <m:t>x</m:t>
+                  </m:r>
+                </m:e>
+                <m:sub>
+                  <m:r>
+                    <w:rPr>
+                      <w:rFonts w:ascii="Cambria Math" w:hAnsi="Cambria Math"/>
+                    </w:rPr>
+                    <m:t>i</m:t>
+                  </m:r>
+                </m:sub>
+              </m:sSub>
+              <m:r>
+                <w:rPr>
+                  <w:rFonts w:ascii="Cambria Math" w:hAnsi="Cambria Math"/>
+                </w:rPr>
+                <m:t xml:space="preserve"> </m:t>
+              </m:r>
+            </m:e>
+          </m:nary>
+          <m:r>
+            <w:rPr>
+              <w:rFonts w:ascii="Cambria Math" w:hAnsi="Cambria Math"/>
+            </w:rPr>
+            <m:t xml:space="preserve">=falta </m:t>
+          </m:r>
+        </m:oMath>
+      </m:oMathPara>
+    </w:p>
+    <w:p>
+      <w:pPr>
+        <w:pStyle w:val="Prrafodelista"/>
+        <w:rPr>
+          <w:rFonts w:ascii="Abyssinica SIL" w:hAnsi="Abyssinica SIL"/>
+        </w:rPr>
+      </w:pPr>
+    </w:p>
+    <w:p>
+      <w:pPr>
+        <w:pStyle w:val="Prrafodelista"/>
+        <w:rPr>
+          <w:rFonts w:ascii="Abyssinica SIL" w:hAnsi="Abyssinica SIL"/>
+        </w:rPr>
+      </w:pPr>
+      <w:r>
+        <w:rPr>
+          <w:rFonts w:ascii="Abyssinica SIL" w:hAnsi="Abyssinica SIL"/>
+        </w:rPr>
+        <w:t xml:space="preserve">Del sistema de ecuaciones normales se tiene A=falta, B=falta </w:t>
+      </w:r>
+    </w:p>
+    <w:p>
+      <w:pPr>
+        <w:rPr>
+          <w:rFonts w:ascii="Abyssinica SIL" w:hAnsi="Abyssinica SIL"/>
+        </w:rPr>
+      </w:pPr>
+    </w:p>
+    <w:p>
+      <w:pPr>
+        <w:pStyle w:val="Prrafodelista"/>
+        <w:numPr>
+          <w:ilvl w:val="0"/>
+          <w:numId w:val="1"/>
+        </w:numPr>
+        <w:rPr>
+          <w:rFonts w:ascii="Abyssinica SIL" w:hAnsi="Abyssinica SIL"/>
+        </w:rPr>
+      </w:pPr>
+      <w:r>
+        <w:rPr>
+          <w:rFonts w:ascii="Abyssinica SIL" w:hAnsi="Abyssinica SIL"/>
+        </w:rPr>
+        <w:t>Comparar y decidir la mejor aproximación.</w:t>
+      </w:r>
+    </w:p>
+    <w:p>
+      <w:pPr>
+        <w:rPr>
+          <w:rFonts w:ascii="Abyssinica SIL" w:hAnsi="Abyssinica SIL"/>
+        </w:rPr>
+      </w:pPr>
+    </w:p>
+    <w:p>
+      <w:pPr>
+        <w:rPr>
+          <w:rFonts w:ascii="Abyssinica SIL" w:hAnsi="Abyssinica SIL"/>
+        </w:rPr>
+      </w:pPr>
+      <w:r>
+        <w:rPr>
+          <w:rFonts w:ascii="Abyssinica SIL" w:hAnsi="Abyssinica SIL"/>
+        </w:rPr>
+        <w:t>Nota: en todos los casos deben indicar las sumas para plantear el Sistema de Ecuaciones Normales, y si corresponde aclarar el cambio de variables. Dicho sistema se puede resolver como se desee pero debe indicarlo. Y luego debe graficarse la función hallada junto a la nube de puntos.</w:t>
+      </w:r>
+    </w:p>
+    <w:p>
+      <w:pPr>
+        <w:rPr>
+          <w:rFonts w:ascii="Abyssinica SIL" w:hAnsi="Abyssinica SIL"/>
+          <w:szCs w:val="21"/>
+        </w:rPr>
+      </w:pPr>
+    </w:p>
+    <w:p>
+      <w:pPr>
+        <w:rPr>
+          <w:rFonts w:ascii="Abyssinica SIL" w:hAnsi="Abyssinica SIL"/>
+        </w:rPr>
+      </w:pPr>
+    </w:p>
+    <w:p>
+      <w:pPr>
+        <w:pStyle w:val="Prrafodelista"/>
+        <w:rPr>
+          <w:rFonts w:ascii="Abyssinica SIL" w:hAnsi="Abyssinica SIL"/>
+        </w:rPr>
+      </w:pPr>
+    </w:p>
+    <w:p>
+      <w:pPr>
+        <w:pStyle w:val="Prrafodelista"/>
+        <w:rPr>
+          <w:rFonts w:ascii="Abyssinica SIL" w:hAnsi="Abyssinica SIL"/>
+        </w:rPr>
+      </w:pPr>
+    </w:p>
+    <w:p>
+      <w:pPr>
+        <w:ind w:hanging="709"/>
+        <w:rPr>
+          <w:rFonts w:ascii="Abyssinica SIL" w:hAnsi="Abyssinica SIL"/>
+        </w:rPr>
+      </w:pPr>
     </w:p>
     <w:p>
       <w:pPr>
@@ -3508,7 +7002,7 @@
 <file path=word/numbering.xml><?xml version="1.0" encoding="utf-8"?>
 <w:numbering xmlns:wpc="http://schemas.microsoft.com/office/word/2010/wordprocessingCanvas" xmlns:mc="http://schemas.openxmlformats.org/markup-compatibility/2006" xmlns:o="urn:schemas-microsoft-com:office:office" xmlns:r="http://schemas.openxmlformats.org/officeDocument/2006/relationships" xmlns:m="http://schemas.openxmlformats.org/officeDocument/2006/math" xmlns:v="urn:schemas-microsoft-com:vml" xmlns:wp14="http://schemas.microsoft.com/office/word/2010/wordprocessingDrawing" xmlns:wp="http://schemas.openxmlformats.org/drawingml/2006/wordprocessingDrawing" xmlns:w10="urn:schemas-microsoft-com:office:word" xmlns:w="http://schemas.openxmlformats.org/wordprocessingml/2006/main" xmlns:w14="http://schemas.microsoft.com/office/word/2010/wordml" xmlns:wpg="http://schemas.microsoft.com/office/word/2010/wordprocessingGroup" xmlns:wpi="http://schemas.microsoft.com/office/word/2010/wordprocessingInk" xmlns:wne="http://schemas.microsoft.com/office/word/2006/wordml" xmlns:wps="http://schemas.microsoft.com/office/word/2010/wordprocessingShape" mc:Ignorable="w14 wp14">
   <w:abstractNum w:abstractNumId="0">
-    <w:nsid w:val="7E66508D"/>
+    <w:nsid w:val="443E4AE1"/>
     <w:multiLevelType w:val="hybridMultilevel"/>
     <w:tmpl w:val="1734A0B2"/>
     <w:lvl w:ilvl="0" w:tplc="0C0A0017">
@@ -3596,7 +7090,99 @@
       </w:pPr>
     </w:lvl>
   </w:abstractNum>
+  <w:abstractNum w:abstractNumId="1">
+    <w:nsid w:val="7E66508D"/>
+    <w:multiLevelType w:val="hybridMultilevel"/>
+    <w:tmpl w:val="1734A0B2"/>
+    <w:lvl w:ilvl="0" w:tplc="0C0A0017">
+      <w:start w:val="1"/>
+      <w:numFmt w:val="lowerLetter"/>
+      <w:lvlText w:val="%1)"/>
+      <w:lvlJc w:val="left"/>
+      <w:pPr>
+        <w:ind w:left="720" w:hanging="360"/>
+      </w:pPr>
+      <w:rPr>
+        <w:rFonts w:hint="default"/>
+      </w:rPr>
+    </w:lvl>
+    <w:lvl w:ilvl="1" w:tplc="0C0A0019" w:tentative="1">
+      <w:start w:val="1"/>
+      <w:numFmt w:val="lowerLetter"/>
+      <w:lvlText w:val="%2."/>
+      <w:lvlJc w:val="left"/>
+      <w:pPr>
+        <w:ind w:left="1440" w:hanging="360"/>
+      </w:pPr>
+    </w:lvl>
+    <w:lvl w:ilvl="2" w:tplc="0C0A001B" w:tentative="1">
+      <w:start w:val="1"/>
+      <w:numFmt w:val="lowerRoman"/>
+      <w:lvlText w:val="%3."/>
+      <w:lvlJc w:val="right"/>
+      <w:pPr>
+        <w:ind w:left="2160" w:hanging="180"/>
+      </w:pPr>
+    </w:lvl>
+    <w:lvl w:ilvl="3" w:tplc="0C0A000F" w:tentative="1">
+      <w:start w:val="1"/>
+      <w:numFmt w:val="decimal"/>
+      <w:lvlText w:val="%4."/>
+      <w:lvlJc w:val="left"/>
+      <w:pPr>
+        <w:ind w:left="2880" w:hanging="360"/>
+      </w:pPr>
+    </w:lvl>
+    <w:lvl w:ilvl="4" w:tplc="0C0A0019" w:tentative="1">
+      <w:start w:val="1"/>
+      <w:numFmt w:val="lowerLetter"/>
+      <w:lvlText w:val="%5."/>
+      <w:lvlJc w:val="left"/>
+      <w:pPr>
+        <w:ind w:left="3600" w:hanging="360"/>
+      </w:pPr>
+    </w:lvl>
+    <w:lvl w:ilvl="5" w:tplc="0C0A001B" w:tentative="1">
+      <w:start w:val="1"/>
+      <w:numFmt w:val="lowerRoman"/>
+      <w:lvlText w:val="%6."/>
+      <w:lvlJc w:val="right"/>
+      <w:pPr>
+        <w:ind w:left="4320" w:hanging="180"/>
+      </w:pPr>
+    </w:lvl>
+    <w:lvl w:ilvl="6" w:tplc="0C0A000F" w:tentative="1">
+      <w:start w:val="1"/>
+      <w:numFmt w:val="decimal"/>
+      <w:lvlText w:val="%7."/>
+      <w:lvlJc w:val="left"/>
+      <w:pPr>
+        <w:ind w:left="5040" w:hanging="360"/>
+      </w:pPr>
+    </w:lvl>
+    <w:lvl w:ilvl="7" w:tplc="0C0A0019" w:tentative="1">
+      <w:start w:val="1"/>
+      <w:numFmt w:val="lowerLetter"/>
+      <w:lvlText w:val="%8."/>
+      <w:lvlJc w:val="left"/>
+      <w:pPr>
+        <w:ind w:left="5760" w:hanging="360"/>
+      </w:pPr>
+    </w:lvl>
+    <w:lvl w:ilvl="8" w:tplc="0C0A001B" w:tentative="1">
+      <w:start w:val="1"/>
+      <w:numFmt w:val="lowerRoman"/>
+      <w:lvlText w:val="%9."/>
+      <w:lvlJc w:val="right"/>
+      <w:pPr>
+        <w:ind w:left="6480" w:hanging="180"/>
+      </w:pPr>
+    </w:lvl>
+  </w:abstractNum>
   <w:num w:numId="1">
+    <w:abstractNumId w:val="1"/>
+  </w:num>
+  <w:num w:numId="2">
     <w:abstractNumId w:val="0"/>
   </w:num>
 </w:numbering>
@@ -4331,11 +7917,11 @@
           <c:showPercent val="0"/>
           <c:showBubbleSize val="0"/>
         </c:dLbls>
-        <c:axId val="217124864"/>
-        <c:axId val="217127168"/>
+        <c:axId val="137532544"/>
+        <c:axId val="137990144"/>
       </c:scatterChart>
       <c:valAx>
-        <c:axId val="217124864"/>
+        <c:axId val="137532544"/>
         <c:scaling>
           <c:orientation val="minMax"/>
           <c:max val="14"/>
@@ -4366,12 +7952,12 @@
         <c:majorTickMark val="out"/>
         <c:minorTickMark val="none"/>
         <c:tickLblPos val="nextTo"/>
-        <c:crossAx val="217127168"/>
+        <c:crossAx val="137990144"/>
         <c:crosses val="autoZero"/>
         <c:crossBetween val="midCat"/>
       </c:valAx>
       <c:valAx>
-        <c:axId val="217127168"/>
+        <c:axId val="137990144"/>
         <c:scaling>
           <c:orientation val="minMax"/>
         </c:scaling>
@@ -4401,7 +7987,7 @@
         <c:majorTickMark val="out"/>
         <c:minorTickMark val="none"/>
         <c:tickLblPos val="nextTo"/>
-        <c:crossAx val="217124864"/>
+        <c:crossAx val="137532544"/>
         <c:crosses val="autoZero"/>
         <c:crossBetween val="midCat"/>
       </c:valAx>
@@ -4710,7 +8296,7 @@
 </file>
 
 <file path=customXml/itemProps1.xml><?xml version="1.0" encoding="utf-8"?>
-<ds:datastoreItem xmlns:ds="http://schemas.openxmlformats.org/officeDocument/2006/customXml" ds:itemID="{3C1A6F5D-F822-486C-BAA6-5EE49927D34B}">
+<ds:datastoreItem xmlns:ds="http://schemas.openxmlformats.org/officeDocument/2006/customXml" ds:itemID="{2EB00288-83FB-4A2D-8788-DF04C79AA825}">
   <ds:schemaRefs>
     <ds:schemaRef ds:uri="http://schemas.openxmlformats.org/officeDocument/2006/bibliography"/>
   </ds:schemaRefs>

</xml_diff>

<commit_message>
ok arreglados tabla de valores y matriz normales
</commit_message>
<xml_diff>
--- a/src/tp_aproximacion/solucion TP Aproximacion 2018.docx
+++ b/src/tp_aproximacion/solucion TP Aproximacion 2018.docx
@@ -1832,13 +1832,7 @@
             <w:rPr>
               <w:rFonts w:ascii="Cambria Math" w:hAnsi="Cambria Math"/>
             </w:rPr>
-            <m:t>+</m:t>
-          </m:r>
-          <m:r>
-            <w:rPr>
-              <w:rFonts w:ascii="Cambria Math" w:hAnsi="Cambria Math"/>
-            </w:rPr>
-            <m:t>m</m:t>
+            <m:t>+m</m:t>
           </m:r>
           <m:nary>
             <m:naryPr>
@@ -2053,13 +2047,7 @@
             <w:rPr>
               <w:rFonts w:ascii="Cambria Math" w:hAnsi="Cambria Math"/>
             </w:rPr>
-            <m:t>=42,7</m:t>
-          </m:r>
-          <m:r>
-            <w:rPr>
-              <w:rFonts w:ascii="Cambria Math" w:hAnsi="Cambria Math"/>
-            </w:rPr>
-            <m:t xml:space="preserve">   , se adjunta una tabla de datos de calculo  estas sumas</m:t>
+            <m:t>=42,7   , se adjunta una tabla de datos de calculo  estas sumas</m:t>
           </m:r>
         </m:oMath>
       </m:oMathPara>
@@ -2343,14 +2331,7 @@
               <w:rFonts w:ascii="Cambria Math" w:hAnsi="Cambria Math"/>
               <w:szCs w:val="21"/>
             </w:rPr>
-            <m:t>=</m:t>
-          </m:r>
-          <m:r>
-            <w:rPr>
-              <w:rFonts w:ascii="Cambria Math" w:hAnsi="Cambria Math"/>
-              <w:szCs w:val="21"/>
-            </w:rPr>
-            <m:t>348,726</m:t>
+            <m:t>=348,726</m:t>
           </m:r>
         </m:oMath>
       </m:oMathPara>
@@ -2367,13 +2348,7 @@
             <w:rPr>
               <w:rFonts w:ascii="Cambria Math" w:hAnsi="Cambria Math"/>
             </w:rPr>
-            <m:t xml:space="preserve">^ </m:t>
-          </m:r>
-          <m:r>
-            <w:rPr>
-              <w:rFonts w:ascii="Cambria Math" w:hAnsi="Cambria Math"/>
-            </w:rPr>
-            <m:t>n=cantidad de puntos=12</m:t>
+            <m:t>^ n=cantidad de puntos=12</m:t>
           </m:r>
         </m:oMath>
       </m:oMathPara>
@@ -2419,13 +2394,7 @@
         <w:rPr>
           <w:rFonts w:ascii="Abyssinica SIL" w:hAnsi="Abyssinica SIL"/>
         </w:rPr>
-        <w:t>Resolviendo el sistema</w:t>
-      </w:r>
-      <w:r>
-        <w:rPr>
-          <w:rFonts w:ascii="Abyssinica SIL" w:hAnsi="Abyssinica SIL"/>
-        </w:rPr>
-        <w:t xml:space="preserve"> de dos ecuaciones con dos incógnitas,</w:t>
+        <w:t>Resolviendo el sistema de dos ecuaciones con dos incógnitas,</w:t>
       </w:r>
     </w:p>
     <w:p>
@@ -2476,26 +2445,6 @@
           <w:rFonts w:ascii="Abyssinica SIL" w:hAnsi="Abyssinica SIL"/>
         </w:rPr>
       </w:pPr>
-      <w:r>
-        <w:rPr>
-          <w:rFonts w:ascii="Abyssinica SIL" w:hAnsi="Abyssinica SIL"/>
-        </w:rPr>
-        <w:t>y=1.31514616x+1</w:t>
-      </w:r>
-      <w:proofErr w:type="gramStart"/>
-      <w:r>
-        <w:rPr>
-          <w:rFonts w:ascii="Abyssinica SIL" w:hAnsi="Abyssinica SIL"/>
-        </w:rPr>
-        <w:t>,888771579</w:t>
-      </w:r>
-      <w:proofErr w:type="gramEnd"/>
-      <w:r>
-        <w:rPr>
-          <w:rFonts w:ascii="Abyssinica SIL" w:hAnsi="Abyssinica SIL"/>
-        </w:rPr>
-        <w:t xml:space="preserve">  </w:t>
-      </w:r>
     </w:p>
     <w:p>
       <w:pPr>
@@ -3732,8 +3681,6 @@
           </m:r>
         </m:oMath>
       </m:oMathPara>
-      <w:bookmarkStart w:id="1" w:name="_GoBack"/>
-      <w:bookmarkEnd w:id="1"/>
     </w:p>
     <w:p>
       <w:pPr>
@@ -4047,13 +3994,13 @@
             <w:rPr>
               <w:rFonts w:ascii="Cambria Math" w:hAnsi="Cambria Math"/>
             </w:rPr>
-            <m:t>=</m:t>
-          </m:r>
-          <m:r>
-            <w:rPr>
-              <w:rFonts w:ascii="Cambria Math" w:hAnsi="Cambria Math"/>
-            </w:rPr>
-            <m:t>1848,7496</m:t>
+            <m:t>=1848,7496</m:t>
+          </m:r>
+          <m:r>
+            <w:rPr>
+              <w:rFonts w:ascii="Cambria Math" w:hAnsi="Cambria Math"/>
+            </w:rPr>
+            <m:t>2</m:t>
           </m:r>
         </m:oMath>
       </m:oMathPara>
@@ -4070,7 +4017,11 @@
     <w:p>
       <w:pPr>
         <w:rPr>
-          <w:rFonts w:ascii="Abyssinica SIL" w:hAnsi="Abyssinica SIL"/>
+          <w:rFonts w:ascii="Consolas" w:hAnsi="Consolas" w:cs="Consolas"/>
+          <w:color w:val="auto"/>
+          <w:sz w:val="22"/>
+          <w:szCs w:val="22"/>
+          <w:lang w:val="es-ES" w:bidi="ar-SA"/>
         </w:rPr>
       </w:pPr>
       <w:r>
@@ -4087,23 +4038,73 @@
       </w:r>
       <w:r>
         <w:rPr>
-          <w:rFonts w:ascii="Abyssinica SIL" w:hAnsi="Abyssinica SIL"/>
-        </w:rPr>
-        <w:t xml:space="preserve">2580,968497  ^  b= </w:t>
+          <w:rFonts w:ascii="Consolas" w:hAnsi="Consolas" w:cs="Consolas"/>
+          <w:color w:val="auto"/>
+          <w:sz w:val="22"/>
+          <w:szCs w:val="22"/>
+          <w:lang w:val="es-ES" w:bidi="ar-SA"/>
+        </w:rPr>
+        <w:t>3.7787777468025086</w:t>
       </w:r>
       <w:r>
         <w:rPr>
           <w:rFonts w:ascii="Abyssinica SIL" w:hAnsi="Abyssinica SIL"/>
         </w:rPr>
-        <w:t>-435,6516365 ^ a= -60,274018</w:t>
+        <w:t xml:space="preserve">^  b= </w:t>
       </w:r>
-    </w:p>
-    <w:p>
-      <w:pPr>
-        <w:rPr>
-          <w:rFonts w:ascii="Abyssinica SIL" w:hAnsi="Abyssinica SIL"/>
-        </w:rPr>
-      </w:pPr>
+      <w:r>
+        <w:rPr>
+          <w:rFonts w:ascii="Consolas" w:hAnsi="Consolas" w:cs="Consolas"/>
+          <w:color w:val="auto"/>
+          <w:sz w:val="22"/>
+          <w:szCs w:val="22"/>
+          <w:lang w:val="es-ES" w:bidi="ar-SA"/>
+        </w:rPr>
+        <w:t>-0.4695584640934214</w:t>
+      </w:r>
+      <w:r>
+        <w:rPr>
+          <w:rFonts w:ascii="Consolas" w:hAnsi="Consolas" w:cs="Consolas"/>
+          <w:color w:val="auto"/>
+          <w:sz w:val="22"/>
+          <w:szCs w:val="22"/>
+          <w:lang w:val="es-ES" w:bidi="ar-SA"/>
+        </w:rPr>
+        <w:t xml:space="preserve"> </w:t>
+      </w:r>
+    </w:p>
+    <w:p>
+      <w:pPr>
+        <w:ind w:firstLine="360"/>
+        <w:rPr>
+          <w:rFonts w:ascii="Abyssinica SIL" w:hAnsi="Abyssinica SIL"/>
+        </w:rPr>
+      </w:pPr>
+      <w:r>
+        <w:rPr>
+          <w:rFonts w:ascii="Abyssinica SIL" w:hAnsi="Abyssinica SIL"/>
+        </w:rPr>
+        <w:t xml:space="preserve">^ a= </w:t>
+      </w:r>
+      <w:r>
+        <w:rPr>
+          <w:rFonts w:ascii="Consolas" w:hAnsi="Consolas" w:cs="Consolas"/>
+          <w:color w:val="auto"/>
+          <w:sz w:val="22"/>
+          <w:szCs w:val="22"/>
+          <w:lang w:val="es-ES" w:bidi="ar-SA"/>
+        </w:rPr>
+        <w:t>0.2625021502386298</w:t>
+      </w:r>
+    </w:p>
+    <w:p>
+      <w:pPr>
+        <w:rPr>
+          <w:rFonts w:ascii="Abyssinica SIL" w:hAnsi="Abyssinica SIL"/>
+        </w:rPr>
+      </w:pPr>
+      <w:bookmarkStart w:id="1" w:name="_GoBack"/>
+      <w:bookmarkEnd w:id="1"/>
     </w:p>
     <w:p>
       <w:pPr>
@@ -4473,19 +4474,7 @@
             <w:rPr>
               <w:rFonts w:ascii="Cambria Math" w:hAnsi="Cambria Math"/>
             </w:rPr>
-            <m:t>B</m:t>
-          </m:r>
-          <m:r>
-            <w:rPr>
-              <w:rFonts w:ascii="Cambria Math" w:hAnsi="Cambria Math"/>
-            </w:rPr>
-            <m:t>.n+</m:t>
-          </m:r>
-          <m:r>
-            <w:rPr>
-              <w:rFonts w:ascii="Cambria Math" w:hAnsi="Cambria Math"/>
-            </w:rPr>
-            <m:t>A</m:t>
+            <m:t>B.n+A</m:t>
           </m:r>
           <m:nary>
             <m:naryPr>
@@ -4667,13 +4656,7 @@
             <w:rPr>
               <w:rFonts w:ascii="Cambria Math" w:hAnsi="Cambria Math"/>
             </w:rPr>
-            <m:t>B</m:t>
-          </m:r>
-          <m:r>
-            <w:rPr>
-              <w:rFonts w:ascii="Cambria Math" w:hAnsi="Cambria Math"/>
-            </w:rPr>
-            <m:t>.</m:t>
+            <m:t>B.</m:t>
           </m:r>
           <m:nary>
             <m:naryPr>
@@ -4723,13 +4706,7 @@
             <w:rPr>
               <w:rFonts w:ascii="Cambria Math" w:hAnsi="Cambria Math"/>
             </w:rPr>
-            <m:t>+</m:t>
-          </m:r>
-          <m:r>
-            <w:rPr>
-              <w:rFonts w:ascii="Cambria Math" w:hAnsi="Cambria Math"/>
-            </w:rPr>
-            <m:t>A</m:t>
+            <m:t>+A</m:t>
           </m:r>
           <m:nary>
             <m:naryPr>
@@ -5629,13 +5606,7 @@
             <w:rPr>
               <w:rFonts w:ascii="Cambria Math" w:hAnsi="Cambria Math"/>
             </w:rPr>
-            <m:t>+</m:t>
-          </m:r>
-          <m:r>
-            <w:rPr>
-              <w:rFonts w:ascii="Cambria Math" w:hAnsi="Cambria Math"/>
-            </w:rPr>
-            <m:t>x.ln</m:t>
+            <m:t>+x.ln</m:t>
           </m:r>
           <m:d>
             <m:dPr>
@@ -5812,19 +5783,7 @@
             <w:rPr>
               <w:rFonts w:ascii="Cambria Math" w:hAnsi="Cambria Math"/>
             </w:rPr>
-            <m:t>A</m:t>
-          </m:r>
-          <m:r>
-            <w:rPr>
-              <w:rFonts w:ascii="Cambria Math" w:hAnsi="Cambria Math"/>
-            </w:rPr>
-            <m:t>.n+</m:t>
-          </m:r>
-          <m:r>
-            <w:rPr>
-              <w:rFonts w:ascii="Cambria Math" w:hAnsi="Cambria Math"/>
-            </w:rPr>
-            <m:t>B</m:t>
+            <m:t>A.n+B</m:t>
           </m:r>
           <m:nary>
             <m:naryPr>
@@ -6007,13 +5966,7 @@
             <w:rPr>
               <w:rFonts w:ascii="Cambria Math" w:hAnsi="Cambria Math"/>
             </w:rPr>
-            <m:t>A</m:t>
-          </m:r>
-          <m:r>
-            <w:rPr>
-              <w:rFonts w:ascii="Cambria Math" w:hAnsi="Cambria Math"/>
-            </w:rPr>
-            <m:t>.</m:t>
+            <m:t>A.</m:t>
           </m:r>
           <m:nary>
             <m:naryPr>
@@ -6063,13 +6016,7 @@
             <w:rPr>
               <w:rFonts w:ascii="Cambria Math" w:hAnsi="Cambria Math"/>
             </w:rPr>
-            <m:t>+</m:t>
-          </m:r>
-          <m:r>
-            <w:rPr>
-              <w:rFonts w:ascii="Cambria Math" w:hAnsi="Cambria Math"/>
-            </w:rPr>
-            <m:t>B</m:t>
+            <m:t>+B</m:t>
           </m:r>
           <m:nary>
             <m:naryPr>
@@ -7917,11 +7864,11 @@
           <c:showPercent val="0"/>
           <c:showBubbleSize val="0"/>
         </c:dLbls>
-        <c:axId val="137532544"/>
-        <c:axId val="137990144"/>
+        <c:axId val="122068352"/>
+        <c:axId val="142798848"/>
       </c:scatterChart>
       <c:valAx>
-        <c:axId val="137532544"/>
+        <c:axId val="122068352"/>
         <c:scaling>
           <c:orientation val="minMax"/>
           <c:max val="14"/>
@@ -7952,12 +7899,12 @@
         <c:majorTickMark val="out"/>
         <c:minorTickMark val="none"/>
         <c:tickLblPos val="nextTo"/>
-        <c:crossAx val="137990144"/>
+        <c:crossAx val="142798848"/>
         <c:crosses val="autoZero"/>
         <c:crossBetween val="midCat"/>
       </c:valAx>
       <c:valAx>
-        <c:axId val="137990144"/>
+        <c:axId val="142798848"/>
         <c:scaling>
           <c:orientation val="minMax"/>
         </c:scaling>
@@ -7987,7 +7934,7 @@
         <c:majorTickMark val="out"/>
         <c:minorTickMark val="none"/>
         <c:tickLblPos val="nextTo"/>
-        <c:crossAx val="137532544"/>
+        <c:crossAx val="122068352"/>
         <c:crosses val="autoZero"/>
         <c:crossBetween val="midCat"/>
       </c:valAx>
@@ -8296,7 +8243,7 @@
 </file>
 
 <file path=customXml/itemProps1.xml><?xml version="1.0" encoding="utf-8"?>
-<ds:datastoreItem xmlns:ds="http://schemas.openxmlformats.org/officeDocument/2006/customXml" ds:itemID="{2EB00288-83FB-4A2D-8788-DF04C79AA825}">
+<ds:datastoreItem xmlns:ds="http://schemas.openxmlformats.org/officeDocument/2006/customXml" ds:itemID="{D6C99BB0-8F0F-4142-9610-E31556BCEDE9}">
   <ds:schemaRefs>
     <ds:schemaRef ds:uri="http://schemas.openxmlformats.org/officeDocument/2006/bibliography"/>
   </ds:schemaRefs>

</xml_diff>